<commit_message>
ignore manuscripts for submission
</commit_message>
<xml_diff>
--- a/manuscript/Mathes_et_al_Manuscript.docx
+++ b/manuscript/Mathes_et_al_Manuscript.docx
@@ -157,15 +157,7 @@
           <w:sz w:val="20"/>
           <w:szCs w:val="20"/>
         </w:rPr>
-        <w:t xml:space="preserve">, Manuel </w:t>
-      </w:r>
-      <w:r>
-        <w:rPr>
-          <w:rFonts w:cs="Arial" w:ascii="Arial" w:hAnsi="Arial"/>
-          <w:sz w:val="20"/>
-          <w:szCs w:val="20"/>
-        </w:rPr>
-        <w:t>J. Steinbauer</w:t>
+        <w:t>, Manuel J. Steinbauer</w:t>
       </w:r>
       <w:r>
         <w:rPr>
@@ -319,15 +311,7 @@
           <w:sz w:val="20"/>
           <w:szCs w:val="20"/>
         </w:rPr>
-        <w:t xml:space="preserve"> </w:t>
-      </w:r>
-      <w:r>
-        <w:rPr>
-          <w:rFonts w:cs="Arial" w:ascii="Arial" w:hAnsi="Arial"/>
-          <w:sz w:val="20"/>
-          <w:szCs w:val="20"/>
-        </w:rPr>
-        <w:t>gregor.mathes@uni-bayreuth.de</w:t>
+        <w:t xml:space="preserve"> gregor.mathes@uni-bayreuth.de</w:t>
       </w:r>
     </w:p>
     <w:p>
@@ -429,17 +413,7 @@
           <w:sz w:val="20"/>
           <w:szCs w:val="20"/>
         </w:rPr>
-        <w:t xml:space="preserve">Biological Sciences - </w:t>
-      </w:r>
-      <w:r>
-        <w:rPr>
-          <w:rFonts w:cs="Arial" w:ascii="Arial" w:hAnsi="Arial"/>
-          <w:b w:val="false"/>
-          <w:bCs w:val="false"/>
-          <w:sz w:val="20"/>
-          <w:szCs w:val="20"/>
-        </w:rPr>
-        <w:t>Evolution</w:t>
+        <w:t>Biological Sciences - Evolution</w:t>
       </w:r>
     </w:p>
     <w:p>
@@ -466,15 +440,7 @@
           <w:sz w:val="20"/>
           <w:szCs w:val="20"/>
         </w:rPr>
-        <w:t>climate change | fossil record | paleoclimate | evolution | macroevolution</w:t>
-      </w:r>
-      <w:r>
-        <w:rPr>
-          <w:rFonts w:cs="Arial" w:ascii="Arial" w:hAnsi="Arial"/>
-          <w:sz w:val="20"/>
-          <w:szCs w:val="20"/>
-        </w:rPr>
-        <w:t>.</w:t>
+        <w:t>climate change | fossil record | paleoclimate | evolution | macroevolution.</w:t>
       </w:r>
     </w:p>
     <w:p>
@@ -557,22 +523,50 @@
           <w:sz w:val="20"/>
           <w:szCs w:val="20"/>
         </w:rPr>
-        <w:t xml:space="preserve">Figures 1 to </w:t>
-      </w:r>
-      <w:r>
-        <w:rPr>
-          <w:rFonts w:cs="Arial" w:ascii="Arial" w:hAnsi="Arial"/>
-          <w:sz w:val="20"/>
-          <w:szCs w:val="20"/>
-        </w:rPr>
-        <w:t>4</w:t>
+        <w:t xml:space="preserve">Acknowledgments </w:t>
+      </w:r>
+    </w:p>
+    <w:p>
+      <w:pPr>
+        <w:pStyle w:val="Normal"/>
+        <w:spacing w:before="0" w:after="200"/>
+        <w:ind w:left="720" w:hanging="0"/>
+        <w:contextualSpacing/>
+        <w:rPr>
+          <w:rFonts w:ascii="Arial" w:hAnsi="Arial" w:cs="Arial"/>
+          <w:sz w:val="20"/>
+          <w:szCs w:val="20"/>
+        </w:rPr>
+      </w:pPr>
+      <w:r>
+        <w:rPr>
+          <w:rFonts w:cs="Arial" w:ascii="Arial" w:hAnsi="Arial"/>
+          <w:sz w:val="20"/>
+          <w:szCs w:val="20"/>
+        </w:rPr>
+        <w:t>Figures 1 to 4</w:t>
+      </w:r>
+    </w:p>
+    <w:p>
+      <w:pPr>
+        <w:pStyle w:val="Normal"/>
+        <w:spacing w:before="0" w:after="200"/>
+        <w:ind w:left="720" w:hanging="0"/>
+        <w:contextualSpacing/>
+        <w:rPr>
+          <w:rFonts w:ascii="Arial" w:hAnsi="Arial" w:cs="Arial"/>
+          <w:sz w:val="20"/>
+          <w:szCs w:val="20"/>
+        </w:rPr>
+      </w:pPr>
+      <w:r>
+        <w:rPr/>
       </w:r>
     </w:p>
     <w:p>
       <w:pPr>
         <w:pStyle w:val="Normal"/>
         <w:keepNext w:val="true"/>
-        <w:pBdr/>
         <w:spacing w:before="240" w:after="60"/>
         <w:rPr>
           <w:rFonts w:ascii="Arial" w:hAnsi="Arial" w:cs="Arial"/>
@@ -602,7 +596,6 @@
       <w:pPr>
         <w:pStyle w:val="Normal"/>
         <w:keepNext w:val="true"/>
-        <w:pBdr/>
         <w:spacing w:before="240" w:after="60"/>
         <w:rPr>
           <w:rFonts w:ascii="Arial" w:hAnsi="Arial" w:cs="Arial"/>
@@ -618,32 +611,173 @@
           <w:sz w:val="20"/>
           <w:szCs w:val="20"/>
         </w:rPr>
-        <w:t xml:space="preserve">Biodiversity dynamics are shaped by a complex interplay between current conditions and historic legacy. Evolutionary responses to climate change are theoretically conditional on baseline climate according to a wide variety of ecological mechanism. Such paleoclimate interactions have been recently demonstrated for extinction risk and biodiversity change but the effect on origination dynamics is untested. Here we show that origination probability in marine fossil genera is strongly affected by paleoclimate interactions. Short-term cooling adding to a long-term cooling trend increases the origination probability by 27.8% (95% Confidence Interval [27.4%, 28.3%]). This large effect is consistent through time and all studied groups. The mechanisms of the detected effect might be manifold but are likely connected to eustatic sea level drop caused by sustained global cooling, resulting in increased allopatric speciation. This complex nature of paleoclimate interactions might explain ambiguous conclusions on the relationship between temperature and origination in the empirical literature. </w:t>
-      </w:r>
-      <w:r>
-        <w:rPr>
-          <w:rFonts w:cs="Arial" w:ascii="Arial" w:hAnsi="Arial"/>
-          <w:color w:val="000000"/>
-          <w:sz w:val="20"/>
-          <w:szCs w:val="20"/>
-        </w:rPr>
-        <w:t>The conditional dependency of climate change on previous temperature trends</w:t>
-      </w:r>
-      <w:r>
-        <w:rPr>
-          <w:rFonts w:cs="Arial" w:ascii="Arial" w:hAnsi="Arial"/>
-          <w:color w:val="000000"/>
-          <w:sz w:val="20"/>
-          <w:szCs w:val="20"/>
-        </w:rPr>
-        <w:t xml:space="preserve"> highlights the need to account for complex interactions in evolutionary studies both between and among biotic and abiotic factors. </w:t>
+        <w:t xml:space="preserve">Biodiversity dynamics are shaped by a complex interplay between current conditions and historic legacy. Paleoclimate interactions, the </w:t>
+      </w:r>
+      <w:r>
+        <w:rPr>
+          <w:rFonts w:eastAsia="Calibri" w:cs="Arial" w:ascii="Arial" w:hAnsi="Arial"/>
+          <w:color w:val="000000"/>
+          <w:kern w:val="0"/>
+          <w:sz w:val="20"/>
+          <w:szCs w:val="20"/>
+          <w:lang w:val="en-US" w:eastAsia="en-US" w:bidi="ar-SA"/>
+        </w:rPr>
+        <w:t>dependency of</w:t>
+      </w:r>
+      <w:r>
+        <w:rPr>
+          <w:rFonts w:cs="Arial" w:ascii="Arial" w:hAnsi="Arial"/>
+          <w:color w:val="000000"/>
+          <w:sz w:val="20"/>
+          <w:szCs w:val="20"/>
+        </w:rPr>
+        <w:t xml:space="preserve"> short-term climate change on paleoclimate, may mask the true relationship of evolutionary responses to climate change if not specifically accounted for. </w:t>
+      </w:r>
+      <w:r>
+        <w:rPr>
+          <w:rFonts w:eastAsia="Calibri" w:cs="Arial" w:ascii="Arial" w:hAnsi="Arial"/>
+          <w:color w:val="000000"/>
+          <w:kern w:val="0"/>
+          <w:sz w:val="20"/>
+          <w:szCs w:val="20"/>
+          <w:lang w:val="en-US" w:eastAsia="en-US" w:bidi="ar-SA"/>
+        </w:rPr>
+        <w:t>These</w:t>
+      </w:r>
+      <w:r>
+        <w:rPr>
+          <w:rFonts w:cs="Arial" w:ascii="Arial" w:hAnsi="Arial"/>
+          <w:color w:val="000000"/>
+          <w:sz w:val="20"/>
+          <w:szCs w:val="20"/>
+        </w:rPr>
+        <w:t xml:space="preserve"> interactions have been recently demonstrated for extinction risk and biodiversity change but their importance for origination dynamics is untested. Here we show that origination probability in marine fossil genera is strongly affected by paleoclimate interactions. Short-term cooling adding to a long-term cooling trend increases the origination probability by 27.8% (95% Confidence Interval [27.4%, 28.3%]). This large effect is consistent through time and all studied groups. The mechanisms of the detected effect might be manifold but are likely connected to increased allopatric speciation with eustatic sea level drop caused by sustained global cooling. </w:t>
+      </w:r>
+      <w:r>
+        <w:rPr>
+          <w:rFonts w:eastAsia="Calibri" w:cs="Arial" w:ascii="Arial" w:hAnsi="Arial"/>
+          <w:color w:val="000000"/>
+          <w:kern w:val="0"/>
+          <w:sz w:val="20"/>
+          <w:szCs w:val="20"/>
+          <w:lang w:val="en-US" w:eastAsia="en-US" w:bidi="ar-SA"/>
+        </w:rPr>
+        <w:t>We tested this</w:t>
+      </w:r>
+      <w:r>
+        <w:rPr>
+          <w:rFonts w:cs="Arial" w:ascii="Arial" w:hAnsi="Arial"/>
+          <w:color w:val="000000"/>
+          <w:sz w:val="20"/>
+          <w:szCs w:val="20"/>
+        </w:rPr>
+        <w:t xml:space="preserve"> potential </w:t>
+      </w:r>
+      <w:r>
+        <w:rPr>
+          <w:rFonts w:eastAsia="Calibri" w:cs="Arial" w:ascii="Arial" w:hAnsi="Arial"/>
+          <w:color w:val="000000"/>
+          <w:kern w:val="0"/>
+          <w:sz w:val="20"/>
+          <w:szCs w:val="20"/>
+          <w:lang w:val="en-US" w:eastAsia="en-US" w:bidi="ar-SA"/>
+        </w:rPr>
+        <w:t>mechanism</w:t>
+      </w:r>
+      <w:r>
+        <w:rPr>
+          <w:rFonts w:cs="Arial" w:ascii="Arial" w:hAnsi="Arial"/>
+          <w:color w:val="000000"/>
+          <w:sz w:val="20"/>
+          <w:szCs w:val="20"/>
+        </w:rPr>
+        <w:t xml:space="preserve"> through which paleoclimate interactions can act on origination rates by including a proxy for habitat fragmentation. This proxy, continental fragmentation, has a similar impact on origination rates as paleoclimate interactions, supporting the importance of allopatric speciation through habitat fragmentation in the deep-time fossil record. The identified complex nature of paleoclimate interactions might explain </w:t>
+      </w:r>
+      <w:r>
+        <w:rPr>
+          <w:rFonts w:eastAsia="Calibri" w:cs="Arial" w:ascii="Arial" w:hAnsi="Arial"/>
+          <w:color w:val="000000"/>
+          <w:kern w:val="0"/>
+          <w:sz w:val="20"/>
+          <w:szCs w:val="20"/>
+          <w:lang w:val="en-US" w:eastAsia="en-US" w:bidi="ar-SA"/>
+        </w:rPr>
+        <w:t>contradictory</w:t>
+      </w:r>
+      <w:r>
+        <w:rPr>
+          <w:rFonts w:cs="Arial" w:ascii="Arial" w:hAnsi="Arial"/>
+          <w:color w:val="000000"/>
+          <w:sz w:val="20"/>
+          <w:szCs w:val="20"/>
+        </w:rPr>
+        <w:t xml:space="preserve"> conclusions on the relationship between temperature and origination in the </w:t>
+      </w:r>
+      <w:r>
+        <w:rPr>
+          <w:rFonts w:eastAsia="Calibri" w:cs="Arial" w:ascii="Arial" w:hAnsi="Arial"/>
+          <w:color w:val="000000"/>
+          <w:kern w:val="0"/>
+          <w:sz w:val="20"/>
+          <w:szCs w:val="20"/>
+          <w:lang w:val="en-US" w:eastAsia="en-US" w:bidi="ar-SA"/>
+        </w:rPr>
+        <w:t>previous</w:t>
+      </w:r>
+      <w:r>
+        <w:rPr>
+          <w:rFonts w:cs="Arial" w:ascii="Arial" w:hAnsi="Arial"/>
+          <w:color w:val="000000"/>
+          <w:sz w:val="20"/>
+          <w:szCs w:val="20"/>
+        </w:rPr>
+        <w:t xml:space="preserve"> literature. </w:t>
+      </w:r>
+      <w:r>
+        <w:rPr>
+          <w:rFonts w:eastAsia="Calibri" w:cs="Arial" w:ascii="Arial" w:hAnsi="Arial"/>
+          <w:color w:val="000000"/>
+          <w:kern w:val="0"/>
+          <w:sz w:val="20"/>
+          <w:szCs w:val="20"/>
+          <w:lang w:val="en-US" w:eastAsia="en-US" w:bidi="ar-SA"/>
+        </w:rPr>
+        <w:t>Our</w:t>
+      </w:r>
+      <w:r>
+        <w:rPr>
+          <w:rFonts w:cs="Arial" w:ascii="Arial" w:hAnsi="Arial"/>
+          <w:color w:val="000000"/>
+          <w:sz w:val="20"/>
+          <w:szCs w:val="20"/>
+        </w:rPr>
+        <w:t xml:space="preserve"> </w:t>
+      </w:r>
+      <w:r>
+        <w:rPr>
+          <w:rFonts w:eastAsia="Calibri" w:cs="Arial" w:ascii="Arial" w:hAnsi="Arial"/>
+          <w:color w:val="000000"/>
+          <w:kern w:val="0"/>
+          <w:sz w:val="20"/>
+          <w:szCs w:val="20"/>
+          <w:lang w:val="en-US" w:eastAsia="en-US" w:bidi="ar-SA"/>
+        </w:rPr>
+        <w:t>results</w:t>
+      </w:r>
+      <w:r>
+        <w:rPr>
+          <w:rFonts w:cs="Arial" w:ascii="Arial" w:hAnsi="Arial"/>
+          <w:color w:val="000000"/>
+          <w:sz w:val="20"/>
+          <w:szCs w:val="20"/>
+        </w:rPr>
+        <w:t xml:space="preserve"> highlight the need to account for complex interactions in evolutionary studies both between and among biotic and abiotic factors. </w:t>
       </w:r>
     </w:p>
     <w:p>
       <w:pPr>
         <w:pStyle w:val="Normal"/>
         <w:keepNext w:val="true"/>
-        <w:pBdr/>
         <w:spacing w:before="240" w:after="60"/>
         <w:rPr>
           <w:rFonts w:ascii="Arial" w:hAnsi="Arial" w:cs="Arial"/>
@@ -669,117 +803,59 @@
       <w:pPr>
         <w:pStyle w:val="Normal"/>
         <w:keepNext w:val="true"/>
-        <w:pBdr/>
         <w:spacing w:before="240" w:after="60"/>
         <w:rPr/>
       </w:pPr>
       <w:r>
         <w:rPr>
-          <w:rFonts w:cs="Arial" w:ascii="Arial" w:hAnsi="Arial"/>
-          <w:color w:val="000000"/>
-          <w:sz w:val="20"/>
-          <w:szCs w:val="20"/>
-        </w:rPr>
-        <w:t xml:space="preserve">A variety of ecological mechanisms indicate that the effect of climate change on biodiversity is dependent on the climatic conditions prior to the climate change. This has been currently shown for extinction risk in the fossil record and for recent </w:t>
-      </w:r>
-      <w:r>
-        <w:rPr>
-          <w:rFonts w:cs="Arial" w:ascii="Arial" w:hAnsi="Arial"/>
-          <w:color w:val="000000"/>
-          <w:sz w:val="20"/>
-          <w:szCs w:val="20"/>
-        </w:rPr>
-        <w:t>biodiversity change</w:t>
-      </w:r>
-      <w:r>
-        <w:rPr>
-          <w:rFonts w:cs="Arial" w:ascii="Arial" w:hAnsi="Arial"/>
-          <w:color w:val="000000"/>
-          <w:sz w:val="20"/>
-          <w:szCs w:val="20"/>
-        </w:rPr>
-        <w:t xml:space="preserve">. Accordingly, we tested whether this conditional dependency of climate change on paleoclimate can be </w:t>
-      </w:r>
-      <w:r>
-        <w:rPr>
-          <w:rFonts w:cs="Arial" w:ascii="Arial" w:hAnsi="Arial"/>
-          <w:color w:val="000000"/>
-          <w:sz w:val="20"/>
-          <w:szCs w:val="20"/>
-        </w:rPr>
-        <w:t>detected</w:t>
-      </w:r>
-      <w:r>
-        <w:rPr>
-          <w:rFonts w:cs="Arial" w:ascii="Arial" w:hAnsi="Arial"/>
-          <w:color w:val="000000"/>
-          <w:sz w:val="20"/>
-          <w:szCs w:val="20"/>
-        </w:rPr>
-        <w:t xml:space="preserve"> in origination dynamics as well. </w:t>
-      </w:r>
-      <w:r>
-        <w:rPr>
-          <w:rFonts w:cs="Arial" w:ascii="Arial" w:hAnsi="Arial"/>
-          <w:color w:val="000000"/>
-          <w:sz w:val="20"/>
-          <w:szCs w:val="20"/>
-        </w:rPr>
-        <w:t xml:space="preserve">Our results show that origination rates indeed are dependent on the interaction of climate change with paleoclimate. These findings might solve the ongoing debate on the relationship between climate and origination. </w:t>
-      </w:r>
-      <w:r>
-        <w:rPr>
-          <w:rFonts w:cs="Arial" w:ascii="Arial" w:hAnsi="Arial"/>
-          <w:color w:val="000000"/>
-          <w:sz w:val="20"/>
-          <w:szCs w:val="20"/>
-        </w:rPr>
-        <w:t>Our results</w:t>
-      </w:r>
-      <w:r>
-        <w:rPr>
-          <w:rFonts w:cs="Arial" w:ascii="Arial" w:hAnsi="Arial"/>
-          <w:color w:val="000000"/>
-          <w:sz w:val="20"/>
-          <w:szCs w:val="20"/>
-        </w:rPr>
-        <w:t xml:space="preserve"> further </w:t>
-      </w:r>
-      <w:r>
-        <w:rPr>
-          <w:rFonts w:cs="Arial" w:ascii="Arial" w:hAnsi="Arial"/>
-          <w:color w:val="000000"/>
-          <w:sz w:val="20"/>
-          <w:szCs w:val="20"/>
-        </w:rPr>
-        <w:t xml:space="preserve">underline the complexity of evolutionary dynamics and the presence of </w:t>
-      </w:r>
-      <w:r>
-        <w:rPr>
-          <w:rFonts w:cs="Arial" w:ascii="Arial" w:hAnsi="Arial"/>
-          <w:color w:val="000000"/>
-          <w:sz w:val="20"/>
-          <w:szCs w:val="20"/>
-        </w:rPr>
-        <w:t xml:space="preserve">intricate </w:t>
-      </w:r>
-      <w:r>
-        <w:rPr>
-          <w:rFonts w:cs="Arial" w:ascii="Arial" w:hAnsi="Arial"/>
-          <w:color w:val="000000"/>
-          <w:sz w:val="20"/>
-          <w:szCs w:val="20"/>
-        </w:rPr>
-        <w:t xml:space="preserve">interactions </w:t>
-      </w:r>
-      <w:r>
-        <w:rPr>
-          <w:rFonts w:cs="Arial" w:ascii="Arial" w:hAnsi="Arial"/>
-          <w:color w:val="000000"/>
-          <w:sz w:val="20"/>
-          <w:szCs w:val="20"/>
-        </w:rPr>
-        <w:t xml:space="preserve">in Earth’s system. </w:t>
+          <w:rFonts w:eastAsia="Calibri" w:cs="Arial" w:ascii="Arial" w:hAnsi="Arial"/>
+          <w:color w:val="000000"/>
+          <w:kern w:val="0"/>
+          <w:sz w:val="20"/>
+          <w:szCs w:val="20"/>
+          <w:lang w:val="en-US" w:eastAsia="en-US" w:bidi="ar-SA"/>
+        </w:rPr>
+        <w:t>T</w:t>
+      </w:r>
+      <w:r>
+        <w:rPr>
+          <w:rFonts w:cs="Arial" w:ascii="Arial" w:hAnsi="Arial"/>
+          <w:color w:val="000000"/>
+          <w:sz w:val="20"/>
+          <w:szCs w:val="20"/>
+        </w:rPr>
+        <w:t xml:space="preserve">he effect of climate change on biodiversity is dependent on </w:t>
+      </w:r>
+      <w:r>
+        <w:rPr>
+          <w:rFonts w:eastAsia="Calibri" w:cs="Arial" w:ascii="Arial" w:hAnsi="Arial"/>
+          <w:color w:val="000000"/>
+          <w:kern w:val="0"/>
+          <w:sz w:val="20"/>
+          <w:szCs w:val="20"/>
+          <w:lang w:val="en-US" w:eastAsia="en-US" w:bidi="ar-SA"/>
+        </w:rPr>
+        <w:t>previous</w:t>
+      </w:r>
+      <w:r>
+        <w:rPr>
+          <w:rFonts w:cs="Arial" w:ascii="Arial" w:hAnsi="Arial"/>
+          <w:color w:val="000000"/>
+          <w:sz w:val="20"/>
+          <w:szCs w:val="20"/>
+        </w:rPr>
+        <w:t xml:space="preserve"> climatic </w:t>
+      </w:r>
+      <w:r>
+        <w:rPr>
+          <w:rFonts w:eastAsia="Calibri" w:cs="Arial" w:ascii="Arial" w:hAnsi="Arial"/>
+          <w:color w:val="000000"/>
+          <w:kern w:val="0"/>
+          <w:sz w:val="20"/>
+          <w:szCs w:val="20"/>
+          <w:lang w:val="en-US" w:eastAsia="en-US" w:bidi="ar-SA"/>
+        </w:rPr>
+        <w:t>trends, for example climate warming is more deleterious when added to a long-term warming trend.</w:t>
       </w:r>
       <w:r>
         <w:rPr>
@@ -792,18 +868,143 @@
       </w:r>
       <w:r>
         <w:rPr>
-          <w:rFonts w:cs="Arial" w:ascii="Arial" w:hAnsi="Arial"/>
-          <w:color w:val="000000"/>
-          <w:sz w:val="20"/>
-          <w:szCs w:val="20"/>
-        </w:rPr>
-        <w:t xml:space="preserve"> </w:t>
-      </w:r>
-    </w:p>
-    <w:p>
-      <w:pPr>
-        <w:pStyle w:val="Normal"/>
-        <w:pBdr/>
+          <w:rFonts w:eastAsia="Calibri" w:cs="Arial" w:ascii="Arial" w:hAnsi="Arial"/>
+          <w:color w:val="000000"/>
+          <w:kern w:val="0"/>
+          <w:sz w:val="20"/>
+          <w:szCs w:val="20"/>
+          <w:lang w:val="en-US" w:eastAsia="en-US" w:bidi="ar-SA"/>
+        </w:rPr>
+        <w:t>W</w:t>
+      </w:r>
+      <w:r>
+        <w:rPr>
+          <w:rFonts w:cs="Arial" w:ascii="Arial" w:hAnsi="Arial"/>
+          <w:color w:val="000000"/>
+          <w:sz w:val="20"/>
+          <w:szCs w:val="20"/>
+        </w:rPr>
+        <w:t xml:space="preserve">e tested whether </w:t>
+      </w:r>
+      <w:r>
+        <w:rPr>
+          <w:rFonts w:eastAsia="Calibri" w:cs="Arial" w:ascii="Arial" w:hAnsi="Arial"/>
+          <w:color w:val="000000"/>
+          <w:kern w:val="0"/>
+          <w:sz w:val="20"/>
+          <w:szCs w:val="20"/>
+          <w:lang w:val="en-US" w:eastAsia="en-US" w:bidi="ar-SA"/>
+        </w:rPr>
+        <w:t>a</w:t>
+      </w:r>
+      <w:r>
+        <w:rPr>
+          <w:rFonts w:cs="Arial" w:ascii="Arial" w:hAnsi="Arial"/>
+          <w:color w:val="000000"/>
+          <w:sz w:val="20"/>
+          <w:szCs w:val="20"/>
+        </w:rPr>
+        <w:t xml:space="preserve"> conditional dependency of climate change on paleoclimate can be detected in origination dynamics. </w:t>
+      </w:r>
+      <w:r>
+        <w:rPr>
+          <w:rFonts w:cs="Arial" w:ascii="Arial" w:hAnsi="Arial"/>
+          <w:color w:val="000000"/>
+          <w:sz w:val="20"/>
+          <w:szCs w:val="20"/>
+        </w:rPr>
+        <w:t>U</w:t>
+      </w:r>
+      <w:r>
+        <w:rPr>
+          <w:rFonts w:cs="Arial" w:ascii="Arial" w:hAnsi="Arial"/>
+          <w:color w:val="000000"/>
+          <w:sz w:val="20"/>
+          <w:szCs w:val="20"/>
+        </w:rPr>
+        <w:t xml:space="preserve">sing data from the marine fossil record, </w:t>
+      </w:r>
+      <w:r>
+        <w:rPr>
+          <w:rFonts w:cs="Arial" w:ascii="Arial" w:hAnsi="Arial"/>
+          <w:color w:val="000000"/>
+          <w:sz w:val="20"/>
+          <w:szCs w:val="20"/>
+        </w:rPr>
+        <w:t>we</w:t>
+      </w:r>
+      <w:r>
+        <w:rPr>
+          <w:rFonts w:cs="Arial" w:ascii="Arial" w:hAnsi="Arial"/>
+          <w:color w:val="000000"/>
+          <w:sz w:val="20"/>
+          <w:szCs w:val="20"/>
+        </w:rPr>
+        <w:t xml:space="preserve"> show that origination rates </w:t>
+      </w:r>
+      <w:r>
+        <w:rPr>
+          <w:rFonts w:cs="Arial" w:ascii="Arial" w:hAnsi="Arial"/>
+          <w:color w:val="000000"/>
+          <w:sz w:val="20"/>
+          <w:szCs w:val="20"/>
+          <w:lang w:val="en-US"/>
+        </w:rPr>
+        <w:t>in the last 485 million years</w:t>
+      </w:r>
+      <w:r>
+        <w:rPr>
+          <w:rFonts w:cs="Arial" w:ascii="Arial" w:hAnsi="Arial"/>
+          <w:color w:val="000000"/>
+          <w:sz w:val="20"/>
+          <w:szCs w:val="20"/>
+        </w:rPr>
+        <w:t xml:space="preserve"> indeed are dependent on the interaction of climate </w:t>
+      </w:r>
+      <w:r>
+        <w:rPr>
+          <w:rFonts w:eastAsia="Calibri" w:cs="Arial" w:ascii="Arial" w:hAnsi="Arial"/>
+          <w:color w:val="000000"/>
+          <w:kern w:val="0"/>
+          <w:sz w:val="20"/>
+          <w:szCs w:val="20"/>
+          <w:lang w:val="en-US" w:eastAsia="en-US" w:bidi="ar-SA"/>
+        </w:rPr>
+        <w:t>cooling</w:t>
+      </w:r>
+      <w:r>
+        <w:rPr>
+          <w:rFonts w:cs="Arial" w:ascii="Arial" w:hAnsi="Arial"/>
+          <w:color w:val="000000"/>
+          <w:sz w:val="20"/>
+          <w:szCs w:val="20"/>
+        </w:rPr>
+        <w:t xml:space="preserve"> with </w:t>
+      </w:r>
+      <w:r>
+        <w:rPr>
+          <w:rFonts w:eastAsia="Calibri" w:cs="Arial" w:ascii="Arial" w:hAnsi="Arial"/>
+          <w:color w:val="000000"/>
+          <w:kern w:val="0"/>
+          <w:sz w:val="20"/>
+          <w:szCs w:val="20"/>
+          <w:lang w:val="en-US" w:eastAsia="en-US" w:bidi="ar-SA"/>
+        </w:rPr>
+        <w:t>longer term cooling trends</w:t>
+      </w:r>
+      <w:r>
+        <w:rPr>
+          <w:rFonts w:cs="Arial" w:ascii="Arial" w:hAnsi="Arial"/>
+          <w:color w:val="000000"/>
+          <w:sz w:val="20"/>
+          <w:szCs w:val="20"/>
+        </w:rPr>
+        <w:t xml:space="preserve">. These findings might solve the ongoing debate on the relationship between climate and origination and underline the complexity of evolutionary dynamics and the presence of intricate interactions in Earth’s system.   </w:t>
+      </w:r>
+    </w:p>
+    <w:p>
+      <w:pPr>
+        <w:pStyle w:val="Normal"/>
         <w:spacing w:before="240" w:after="60"/>
         <w:rPr>
           <w:rFonts w:ascii="Arial" w:hAnsi="Arial" w:cs="Arial"/>
@@ -813,14 +1014,18 @@
         </w:rPr>
       </w:pPr>
       <w:r>
-        <w:rPr/>
+        <w:rPr>
+          <w:rFonts w:cs="Arial" w:ascii="Arial" w:hAnsi="Arial"/>
+          <w:color w:val="000000"/>
+          <w:sz w:val="20"/>
+          <w:szCs w:val="20"/>
+        </w:rPr>
       </w:r>
     </w:p>
     <w:p>
       <w:pPr>
         <w:pStyle w:val="Normal"/>
         <w:keepNext w:val="true"/>
-        <w:pBdr/>
         <w:spacing w:before="240" w:after="60"/>
         <w:contextualSpacing/>
         <w:rPr>
@@ -847,7 +1052,6 @@
       <w:pPr>
         <w:pStyle w:val="Normal"/>
         <w:keepNext w:val="true"/>
-        <w:pBdr/>
         <w:spacing w:before="240" w:after="60"/>
         <w:contextualSpacing/>
         <w:rPr>
@@ -873,7 +1077,6 @@
       <w:pPr>
         <w:pStyle w:val="Normal"/>
         <w:keepNext w:val="true"/>
-        <w:pBdr/>
         <w:spacing w:before="240" w:after="60"/>
         <w:contextualSpacing/>
         <w:rPr>
@@ -900,7 +1103,6 @@
       <w:pPr>
         <w:pStyle w:val="Normal"/>
         <w:keepNext w:val="true"/>
-        <w:pBdr/>
         <w:spacing w:before="240" w:after="60"/>
         <w:contextualSpacing/>
         <w:rPr>
@@ -926,7 +1128,6 @@
       <w:pPr>
         <w:pStyle w:val="Normal"/>
         <w:keepNext w:val="true"/>
-        <w:pBdr/>
         <w:spacing w:before="240" w:after="60"/>
         <w:contextualSpacing/>
         <w:rPr>
@@ -947,7 +1148,6 @@
     <w:p>
       <w:pPr>
         <w:pStyle w:val="Normal"/>
-        <w:pBdr/>
         <w:spacing w:before="240" w:after="60"/>
         <w:contextualSpacing/>
         <w:rPr>
@@ -962,13 +1162,33 @@
           <w:szCs w:val="20"/>
           <w:lang w:val="en-US"/>
         </w:rPr>
-        <w:t xml:space="preserve">Paleoclimate might affect origination dynamics through a wide variety of ecological mechanism. If short-term change adds to a long-term temperature trend in the same direction (e.g. a short-term cooling following a prolonged cooling trend), species are less likely to have adaptations to the climatic situation due to niche conservatism (7–9). This lack of adaptation to climatic conditions might result in bottleneck and subsequent founder effects, as well as ecological releases (10–12). These ecological effects have been shown to influence rates of evolution and speciation (13, 14). Additionally, paleoclimate can hypothetically drive origination rates of marine genera through global sea level changes, affecting the amount of habitat fragmentation in the continental shelf area. Habitat fragmentation and loss is known to be correlated to the rate of ecological interactions (15–17) and speciation rates (18, 19). </w:t>
-      </w:r>
-    </w:p>
-    <w:p>
-      <w:pPr>
-        <w:pStyle w:val="Normal"/>
-        <w:pBdr/>
+        <w:t xml:space="preserve">Paleoclimate might affect origination dynamics through a wide variety of ecological mechanism. If short-term change adds to a long-term temperature trend in the same direction (e.g. a short-term cooling following a prolonged cooling trend), species are less likely to have adaptations to the climatic situation due to niche conservatism (7–9). This lack of adaptation to climatic conditions might result in bottleneck and subsequent founder effects, as well as ecological releases (10–12). </w:t>
+      </w:r>
+      <w:r>
+        <w:rPr>
+          <w:rFonts w:eastAsia="Calibri" w:cs="Arial" w:ascii="Arial" w:hAnsi="Arial"/>
+          <w:color w:val="000000"/>
+          <w:kern w:val="0"/>
+          <w:sz w:val="20"/>
+          <w:szCs w:val="20"/>
+          <w:lang w:val="en-US" w:eastAsia="en-US" w:bidi="ar-SA"/>
+        </w:rPr>
+        <w:t>Such</w:t>
+      </w:r>
+      <w:r>
+        <w:rPr>
+          <w:rFonts w:cs="Arial" w:ascii="Arial" w:hAnsi="Arial"/>
+          <w:color w:val="000000"/>
+          <w:sz w:val="20"/>
+          <w:szCs w:val="20"/>
+          <w:lang w:val="en-US"/>
+        </w:rPr>
+        <w:t xml:space="preserve"> ecological effects influence rates of evolution and speciation (13, 14). Additionally, paleoclimate can hypothetically drive origination rates of marine genera through global sea level changes, affecting the amount of habitat fragmentation in the continental shelf area. Habitat fragmentation and loss is known to be correlated to the rate of ecological interactions (15–17) and speciation rates (18, 19). </w:t>
+      </w:r>
+    </w:p>
+    <w:p>
+      <w:pPr>
+        <w:pStyle w:val="Normal"/>
         <w:spacing w:before="240" w:after="60"/>
         <w:contextualSpacing/>
         <w:rPr>
@@ -983,13 +1203,33 @@
           <w:szCs w:val="20"/>
           <w:lang w:val="en-US"/>
         </w:rPr>
-        <w:t xml:space="preserve">Building on these ecological concepts through which paleoclimate might affect origination dynamics, we expect that the interaction between climate change with previous temperature trends is a strong determinant of origination rates in the deep-time fossil record. We explicitly hypothesize that origination processes are stronger influenced by temperature change if the change adds to a previous temperature trend in the same direction (synergistic paleoclimate interaction) rather than if the focal change withdraws previous trends (antagonistic paleoclimate interaction). Among synergistic paleoclimate interactions, we expect to detect a weakened origination signal after cooling-cooling due to the “common cause” hypothesis (20). </w:t>
-      </w:r>
-    </w:p>
-    <w:p>
-      <w:pPr>
-        <w:pStyle w:val="Normal"/>
-        <w:pBdr/>
+        <w:t xml:space="preserve">Building on these ecological concepts through which paleoclimate might affect origination dynamics, we expect that the interaction between climate change with previous temperature trends is a strong determinant of origination rates in the deep-time fossil record. We hypothesize that origination processes are stronger influenced by temperature change if the change adds to a previous temperature trend in the same direction (synergistic paleoclimate interaction) rather than if the focal change withdraws previous trends (antagonistic paleoclimate interaction). Among synergistic paleoclimate interactions, we expect to detect a weakened origination signal after cooling-cooling due to the “common cause” hypothesis </w:t>
+      </w:r>
+      <w:r>
+        <w:rPr>
+          <w:rFonts w:eastAsia="Calibri" w:cs="Arial" w:ascii="Arial" w:hAnsi="Arial"/>
+          <w:color w:val="000000"/>
+          <w:kern w:val="0"/>
+          <w:sz w:val="20"/>
+          <w:szCs w:val="20"/>
+          <w:lang w:val="en-US" w:eastAsia="en-US" w:bidi="ar-SA"/>
+        </w:rPr>
+        <w:t>on</w:t>
+      </w:r>
+      <w:r>
+        <w:rPr>
+          <w:rFonts w:cs="Arial" w:ascii="Arial" w:hAnsi="Arial"/>
+          <w:color w:val="000000"/>
+          <w:sz w:val="20"/>
+          <w:szCs w:val="20"/>
+          <w:lang w:val="en-US"/>
+        </w:rPr>
+        <w:t xml:space="preserve"> sampling biases caused by low sea levels (20). </w:t>
+      </w:r>
+    </w:p>
+    <w:p>
+      <w:pPr>
+        <w:pStyle w:val="Normal"/>
         <w:spacing w:before="240" w:after="60"/>
         <w:contextualSpacing/>
         <w:rPr>
@@ -1004,14 +1244,34 @@
           <w:szCs w:val="20"/>
           <w:lang w:val="en-US"/>
         </w:rPr>
-        <w:t>Here we analyze how global trajectories of paleoclimate can affect origination probabilities of twelve marine fossil phyla in the last 485 million years (Annelida, Arthropoda, Brachiopoda, Bryozoa, Chordata, Cnidaria, Echinodermata, Foraminifera, Hemichordata, Hyolitha, Mollusca, Porifera). We use paleoclimate interactions as explanatory variables, which are defined as the interaction of short-term climate change with long-term temperature trends. We first apply regression models using traditional paleo-temperature variables and sample-standardized genus-level fossil data using a dynamic modeling framework. Dynamic implies that we let the long-term trend vary for each paleoclimate interaction, and subsequently select the best performing model. We then test whether cumulative paleoclimate interactions increase the origination probability of fossil taxa. Our results show, on average, a substantial increase in origination rates whenever a short-term cooling adds on a long-term cooling trend. To estimate whether this increase is caused by a reduction in available habitat space subsequently to cooling-cooling paleoclimate interaction, we then analyzed the effect of a proxy for shelf-area habitat space on origination rates using the same modeling framework.</w:t>
+        <w:t xml:space="preserve">Here we analyze how global trajectories of paleoclimate can affect origination probabilities of twelve marine fossil phyla in the last 485 million years (Annelida, Arthropoda, Brachiopoda, Bryozoa, Chordata, Cnidaria, Echinodermata, Foraminifera, Hemichordata, Hyolitha, Mollusca, Porifera). We use paleoclimate interactions as explanatory variables, which are defined as the interaction of short-term </w:t>
+      </w:r>
+      <w:r>
+        <w:rPr>
+          <w:rFonts w:eastAsia="Calibri" w:cs="Arial" w:ascii="Arial" w:hAnsi="Arial"/>
+          <w:color w:val="000000"/>
+          <w:kern w:val="0"/>
+          <w:sz w:val="20"/>
+          <w:szCs w:val="20"/>
+          <w:lang w:val="en-US" w:eastAsia="en-US" w:bidi="ar-SA"/>
+        </w:rPr>
+        <w:t>temperature</w:t>
+      </w:r>
+      <w:r>
+        <w:rPr>
+          <w:rFonts w:cs="Arial" w:ascii="Arial" w:hAnsi="Arial"/>
+          <w:color w:val="000000"/>
+          <w:sz w:val="20"/>
+          <w:szCs w:val="20"/>
+          <w:lang w:val="en-US"/>
+        </w:rPr>
+        <w:t xml:space="preserve"> change with long-term temperature trends. We first apply regression models using traditional paleo-temperature variables and sample-standardized genus-level fossil data using a dynamic modeling framework. Dynamic implies that we let the long-term trend vary for each paleoclimate interaction, and subsequently select the best performing model. We then test whether cumulative paleoclimate interactions increase the origination probability of fossil taxa. Our results show, on average, a substantial increase in origination rates whenever a short-term cooling adds on a long-term cooling trend. To estimate whether this increase is caused by a reduction in available habitat space subsequently to cooling-cooling paleoclimate interaction, we then analyzed the effect of a proxy for shelf-area habitat space on origination rates using the same modeling framework.</w:t>
       </w:r>
     </w:p>
     <w:p>
       <w:pPr>
         <w:pStyle w:val="Normal"/>
         <w:keepNext w:val="true"/>
-        <w:pBdr/>
         <w:spacing w:before="240" w:after="60"/>
         <w:contextualSpacing/>
         <w:rPr>
@@ -1037,7 +1297,6 @@
       <w:pPr>
         <w:pStyle w:val="Normal"/>
         <w:keepNext w:val="true"/>
-        <w:pBdr/>
         <w:spacing w:before="240" w:after="60"/>
         <w:contextualSpacing/>
         <w:rPr>
@@ -1063,7 +1322,6 @@
       <w:pPr>
         <w:pStyle w:val="Normal"/>
         <w:keepNext w:val="true"/>
-        <w:pBdr/>
         <w:spacing w:before="240" w:after="60"/>
         <w:contextualSpacing/>
         <w:rPr>
@@ -1090,7 +1348,6 @@
       <w:pPr>
         <w:pStyle w:val="Normal"/>
         <w:keepNext w:val="true"/>
-        <w:pBdr/>
         <w:spacing w:before="240" w:after="60"/>
         <w:contextualSpacing/>
         <w:jc w:val="both"/>
@@ -1113,7 +1370,6 @@
     <w:p>
       <w:pPr>
         <w:pStyle w:val="Normal"/>
-        <w:pBdr/>
         <w:spacing w:before="240" w:after="60"/>
         <w:contextualSpacing/>
         <w:jc w:val="both"/>
@@ -1139,7 +1395,6 @@
     <w:p>
       <w:pPr>
         <w:pStyle w:val="Normal"/>
-        <w:pBdr/>
         <w:spacing w:before="240" w:after="60"/>
         <w:contextualSpacing/>
         <w:jc w:val="both"/>
@@ -1164,7 +1419,6 @@
     <w:p>
       <w:pPr>
         <w:pStyle w:val="Normal"/>
-        <w:pBdr/>
         <w:spacing w:before="240" w:after="60"/>
         <w:contextualSpacing/>
         <w:jc w:val="both"/>
@@ -1177,15 +1431,16 @@
       </w:pPr>
       <w:r>
         <w:rPr>
-          <w:i w:val="false"/>
-          <w:iCs w:val="false"/>
-        </w:rPr>
-      </w:r>
-    </w:p>
-    <w:p>
-      <w:pPr>
-        <w:pStyle w:val="Normal"/>
-        <w:pBdr/>
+          <w:rFonts w:cs="Arial" w:ascii="Arial" w:hAnsi="Arial"/>
+          <w:color w:val="000000"/>
+          <w:sz w:val="20"/>
+          <w:szCs w:val="20"/>
+        </w:rPr>
+      </w:r>
+    </w:p>
+    <w:p>
+      <w:pPr>
+        <w:pStyle w:val="Normal"/>
         <w:spacing w:before="240" w:after="60"/>
         <w:contextualSpacing/>
         <w:jc w:val="both"/>
@@ -1210,7 +1465,6 @@
     <w:p>
       <w:pPr>
         <w:pStyle w:val="Normal"/>
-        <w:pBdr/>
         <w:spacing w:before="240" w:after="60"/>
         <w:contextualSpacing/>
         <w:jc w:val="both"/>
@@ -1235,7 +1489,6 @@
     <w:p>
       <w:pPr>
         <w:pStyle w:val="Normal"/>
-        <w:pBdr/>
         <w:spacing w:before="240" w:after="60"/>
         <w:contextualSpacing/>
         <w:jc w:val="both"/>
@@ -1248,15 +1501,16 @@
       </w:pPr>
       <w:r>
         <w:rPr>
-          <w:i w:val="false"/>
-          <w:iCs w:val="false"/>
-        </w:rPr>
-      </w:r>
-    </w:p>
-    <w:p>
-      <w:pPr>
-        <w:pStyle w:val="Normal"/>
-        <w:pBdr/>
+          <w:rFonts w:cs="Arial" w:ascii="Arial" w:hAnsi="Arial"/>
+          <w:color w:val="000000"/>
+          <w:sz w:val="20"/>
+          <w:szCs w:val="20"/>
+        </w:rPr>
+      </w:r>
+    </w:p>
+    <w:p>
+      <w:pPr>
+        <w:pStyle w:val="Normal"/>
         <w:spacing w:before="240" w:after="60"/>
         <w:contextualSpacing/>
         <w:jc w:val="both"/>
@@ -1281,7 +1535,6 @@
     <w:p>
       <w:pPr>
         <w:pStyle w:val="Normal"/>
-        <w:pBdr/>
         <w:spacing w:before="240" w:after="60"/>
         <w:contextualSpacing/>
         <w:jc w:val="both"/>
@@ -1300,13 +1553,12 @@
           <w:sz w:val="20"/>
           <w:szCs w:val="20"/>
         </w:rPr>
-        <w:t>We additionally tested whether cooling-cooling paleoclimate interactions raised the origination probability of all studied marine groups and if the signal remains robust through time (Fig. 3, Suppl. Table 3). This was the case for all major phyla with sufficient data and throughout all 94 geologic stages, as all log-odds values including 95% CI’s were above 0. Among all groups, Arthropoda, Brachiopoda, and Bryozoa showed a higher than average response to cooling-cooling paleoclimate interactions. Through time, the Paleozoic Era showed the highest probabilities. Note that we excluded the Cambrian from the analysis due to insufficient data (see methods section). Origination probabilities then decrease through time, with the lowest values present in the Cenozoic Era. Our large effect size of cooling-cooling interactions on origination probability remained consistent throughout all studied groups and throughout the whole Phanerozoic.</w:t>
-      </w:r>
-    </w:p>
-    <w:p>
-      <w:pPr>
-        <w:pStyle w:val="Normal"/>
-        <w:pBdr/>
+        <w:t>We additionally tested whether cooling-cooling paleoclimate interactions raised the origination probability of all studied marine groups and if the signal remains robust through time (Fig. 3, Suppl. Table 3). This was the case for all major phyla with sufficient data and throughout all 94 geologic stages, as all log-odds values including 95% CI’s were above 0. Among all groups, Arthropoda, Brachiopoda, and Bryozoa showed a higher than average response to cooling-cooling paleoclimate interactions. Through time, the Paleozoic Era showed the highest origination probabilities which then decrease through time, with the lowest values present in the Cenozoic Era. Note that we excluded the Cambrian from the analysis due to insufficient data (see methods section). Our large effect size of cooling-cooling interactions on origination probability remained consistent throughout all studied groups and throughout the whole Phanerozoic.</w:t>
+      </w:r>
+    </w:p>
+    <w:p>
+      <w:pPr>
+        <w:pStyle w:val="Normal"/>
         <w:spacing w:before="240" w:after="60"/>
         <w:contextualSpacing/>
         <w:jc w:val="both"/>
@@ -1319,15 +1571,16 @@
       </w:pPr>
       <w:r>
         <w:rPr>
-          <w:i w:val="false"/>
-          <w:iCs w:val="false"/>
-        </w:rPr>
-      </w:r>
-    </w:p>
-    <w:p>
-      <w:pPr>
-        <w:pStyle w:val="Normal"/>
-        <w:pBdr/>
+          <w:rFonts w:cs="Arial" w:ascii="Arial" w:hAnsi="Arial"/>
+          <w:color w:val="000000"/>
+          <w:sz w:val="20"/>
+          <w:szCs w:val="20"/>
+        </w:rPr>
+      </w:r>
+    </w:p>
+    <w:p>
+      <w:pPr>
+        <w:pStyle w:val="Normal"/>
         <w:spacing w:before="240" w:after="60"/>
         <w:contextualSpacing/>
         <w:jc w:val="both"/>
@@ -1352,7 +1605,6 @@
     <w:p>
       <w:pPr>
         <w:pStyle w:val="Normal"/>
-        <w:pBdr/>
         <w:spacing w:before="240" w:after="60"/>
         <w:contextualSpacing/>
         <w:jc w:val="both"/>
@@ -1388,7 +1640,6 @@
       <w:pPr>
         <w:pStyle w:val="Normal"/>
         <w:keepNext w:val="true"/>
-        <w:pBdr/>
         <w:spacing w:before="240" w:after="60"/>
         <w:contextualSpacing/>
         <w:jc w:val="both"/>
@@ -1412,7 +1663,6 @@
       <w:pPr>
         <w:pStyle w:val="Normal"/>
         <w:keepNext w:val="true"/>
-        <w:pBdr/>
         <w:spacing w:before="240" w:after="60"/>
         <w:contextualSpacing/>
         <w:jc w:val="both"/>
@@ -1435,7 +1685,6 @@
     <w:p>
       <w:pPr>
         <w:pStyle w:val="Normal"/>
-        <w:pBdr/>
         <w:spacing w:before="0" w:after="200"/>
         <w:contextualSpacing/>
         <w:rPr>
@@ -1459,7 +1708,6 @@
     <w:p>
       <w:pPr>
         <w:pStyle w:val="Normal"/>
-        <w:pBdr/>
         <w:spacing w:before="0" w:after="0"/>
         <w:contextualSpacing/>
         <w:rPr>
@@ -1481,7 +1729,6 @@
     <w:p>
       <w:pPr>
         <w:pStyle w:val="Normal"/>
-        <w:pBdr/>
         <w:spacing w:before="0" w:after="0"/>
         <w:contextualSpacing/>
         <w:rPr>
@@ -1500,13 +1747,32 @@
           <w:sz w:val="20"/>
           <w:szCs w:val="20"/>
         </w:rPr>
-        <w:t xml:space="preserve">The interplay of short-term climate cooling adding to a long-term average global cooling resulted in a profound increase of origination probability. We found this effect to be consistent through time and across all studied groups. Previous studies on the relationship between temperature and origination came to ambiguous conclusions, ranging from a negative relationship (21), no relationship (22, 23), to a positive one (24). Our results show that the relationship between origination rates and temperature are dependent on baseline conditions which were not considered in previous analyses. The large effect size and the conditional dependency of paleoclimate interactions might have obscured or even inverted any apparent relationship between temperature and origination. Explicitly accounting for dynamic interactions in future analysis frameworks will hence provide a more robust foundation to assess the relationship between Phanerozoic marine diversity and climate. This has been recently demonstrated for modern terrestrial and marine assemblages, where biodiversity responses to recent climate change were conditional on the baseline climate (1). </w:t>
-      </w:r>
-    </w:p>
-    <w:p>
-      <w:pPr>
-        <w:pStyle w:val="Normal"/>
-        <w:pBdr/>
+        <w:t xml:space="preserve">The interplay of short-term climate cooling adding to a long-term average global cooling resulted in a profound increase of origination probability. We found this effect to be consistent through time and across all studied groups. Previous studies on the relationship between temperature and origination came to ambiguous conclusions, ranging from a negative relationship (21), no relationship (22, 23), to a positive one (24). Our results show that the relationship between origination rates and temperature </w:t>
+      </w:r>
+      <w:r>
+        <w:rPr>
+          <w:rFonts w:eastAsia="Calibri" w:cs="Arial" w:ascii="Arial" w:hAnsi="Arial"/>
+          <w:color w:val="000000"/>
+          <w:kern w:val="0"/>
+          <w:sz w:val="20"/>
+          <w:szCs w:val="20"/>
+          <w:lang w:val="en-US" w:eastAsia="en-US" w:bidi="ar-SA"/>
+        </w:rPr>
+        <w:t>is</w:t>
+      </w:r>
+      <w:r>
+        <w:rPr>
+          <w:rFonts w:cs="Arial" w:ascii="Arial" w:hAnsi="Arial"/>
+          <w:color w:val="000000"/>
+          <w:sz w:val="20"/>
+          <w:szCs w:val="20"/>
+        </w:rPr>
+        <w:t xml:space="preserve"> dependent on baseline conditions which were not considered in previous analyses. The large effect size and the conditional dependency of paleoclimate interactions might have obscured or even inverted any apparent relationship between temperature and origination. Explicitly accounting for dynamic interactions in future analysis frameworks will hence provide a more robust foundation to assess the relationship between Phanerozoic marine diversity and climate. This has been recently demonstrated for modern terrestrial and marine assemblages, where biodiversity responses to recent climate change were conditional on the baseline climate (1). </w:t>
+      </w:r>
+    </w:p>
+    <w:p>
+      <w:pPr>
+        <w:pStyle w:val="Normal"/>
         <w:spacing w:before="0" w:after="0"/>
         <w:contextualSpacing/>
         <w:rPr>
@@ -1531,7 +1797,6 @@
     <w:p>
       <w:pPr>
         <w:pStyle w:val="Normal"/>
-        <w:pBdr/>
         <w:spacing w:before="0" w:after="0"/>
         <w:contextualSpacing/>
         <w:rPr>
@@ -1545,18 +1810,168 @@
       </w:pPr>
       <w:r>
         <w:rPr>
-          <w:rFonts w:cs="Arial" w:ascii="Arial" w:hAnsi="Arial"/>
-          <w:color w:val="000000"/>
-          <w:sz w:val="20"/>
-          <w:szCs w:val="20"/>
-        </w:rPr>
-        <w:t xml:space="preserve">However, other abiotic factors affecting origination probability are not related to temperature. Continental fragmentation can drive the amount of geographic barriers to the movement of animals and hence allopatric speciation rates (26–28). Our results show that this is particularly the case when a short-term increase in continental fragmentation follows on a long-term increase. Similarly, cooling-cooling paleoclimate interaction might result in a drop in eustatic sea level due to glaciation, leading to reduced continental shelf area and emerging barriers in this main habitat of the majority of the studied fossil groups. Increased habitat fragmentation and loss is correlated to the rate of ecological interactions (15–17) and speciation rates (18, 19). Both variables used in our analysis, paleoclimate and continental fragmentation, thus share a common causal mechanism to drive origination probabilities. Our results may therefore support the importance of allopatric speciation through vicariance in the deep-time fossil record (29–31).  </w:t>
-      </w:r>
-    </w:p>
-    <w:p>
-      <w:pPr>
-        <w:pStyle w:val="Normal"/>
-        <w:pBdr/>
+          <w:rFonts w:eastAsia="Calibri" w:cs="Arial" w:ascii="Arial" w:hAnsi="Arial"/>
+          <w:color w:val="000000"/>
+          <w:kern w:val="0"/>
+          <w:sz w:val="20"/>
+          <w:szCs w:val="20"/>
+          <w:lang w:val="en-US" w:eastAsia="en-US" w:bidi="ar-SA"/>
+        </w:rPr>
+        <w:t>O</w:t>
+      </w:r>
+      <w:r>
+        <w:rPr>
+          <w:rFonts w:cs="Arial" w:ascii="Arial" w:hAnsi="Arial"/>
+          <w:color w:val="000000"/>
+          <w:sz w:val="20"/>
+          <w:szCs w:val="20"/>
+        </w:rPr>
+        <w:t xml:space="preserve">ther abiotic factors affecting origination probability are not related to temperature. Continental fragmentation can </w:t>
+      </w:r>
+      <w:r>
+        <w:rPr>
+          <w:rFonts w:eastAsia="Calibri" w:cs="Arial" w:ascii="Arial" w:hAnsi="Arial"/>
+          <w:color w:val="000000"/>
+          <w:kern w:val="0"/>
+          <w:sz w:val="20"/>
+          <w:szCs w:val="20"/>
+          <w:lang w:val="en-US" w:eastAsia="en-US" w:bidi="ar-SA"/>
+        </w:rPr>
+        <w:t>increase</w:t>
+      </w:r>
+      <w:r>
+        <w:rPr>
+          <w:rFonts w:cs="Arial" w:ascii="Arial" w:hAnsi="Arial"/>
+          <w:color w:val="000000"/>
+          <w:sz w:val="20"/>
+          <w:szCs w:val="20"/>
+        </w:rPr>
+        <w:t xml:space="preserve"> the amount of geographic barriers </w:t>
+      </w:r>
+      <w:r>
+        <w:rPr>
+          <w:rFonts w:eastAsia="Calibri" w:cs="Arial" w:ascii="Arial" w:hAnsi="Arial"/>
+          <w:color w:val="000000"/>
+          <w:kern w:val="0"/>
+          <w:sz w:val="20"/>
+          <w:szCs w:val="20"/>
+          <w:lang w:val="en-US" w:eastAsia="en-US" w:bidi="ar-SA"/>
+        </w:rPr>
+        <w:t>restricting</w:t>
+      </w:r>
+      <w:r>
+        <w:rPr>
+          <w:rFonts w:cs="Arial" w:ascii="Arial" w:hAnsi="Arial"/>
+          <w:color w:val="000000"/>
+          <w:sz w:val="20"/>
+          <w:szCs w:val="20"/>
+        </w:rPr>
+        <w:t xml:space="preserve"> </w:t>
+      </w:r>
+      <w:r>
+        <w:rPr>
+          <w:rFonts w:eastAsia="Calibri" w:cs="Arial" w:ascii="Arial" w:hAnsi="Arial"/>
+          <w:color w:val="000000"/>
+          <w:kern w:val="0"/>
+          <w:sz w:val="20"/>
+          <w:szCs w:val="20"/>
+          <w:lang w:val="en-US" w:eastAsia="en-US" w:bidi="ar-SA"/>
+        </w:rPr>
+        <w:t>animal</w:t>
+      </w:r>
+      <w:r>
+        <w:rPr>
+          <w:rFonts w:cs="Arial" w:ascii="Arial" w:hAnsi="Arial"/>
+          <w:color w:val="000000"/>
+          <w:sz w:val="20"/>
+          <w:szCs w:val="20"/>
+        </w:rPr>
+        <w:t xml:space="preserve"> movement and thus enhancing allopatric speciation rates (26–28). Our results show that </w:t>
+      </w:r>
+      <w:r>
+        <w:rPr>
+          <w:rFonts w:eastAsia="Calibri" w:cs="Arial" w:ascii="Arial" w:hAnsi="Arial"/>
+          <w:color w:val="000000"/>
+          <w:kern w:val="0"/>
+          <w:sz w:val="20"/>
+          <w:szCs w:val="20"/>
+          <w:lang w:val="en-US" w:eastAsia="en-US" w:bidi="ar-SA"/>
+        </w:rPr>
+        <w:t>the effect of fragmentation on origination rates</w:t>
+      </w:r>
+      <w:r>
+        <w:rPr>
+          <w:rFonts w:cs="Arial" w:ascii="Arial" w:hAnsi="Arial"/>
+          <w:color w:val="000000"/>
+          <w:sz w:val="20"/>
+          <w:szCs w:val="20"/>
+        </w:rPr>
+        <w:t xml:space="preserve"> is particularly large when an increase in continental fragmentation </w:t>
+      </w:r>
+      <w:r>
+        <w:rPr>
+          <w:rFonts w:eastAsia="Calibri" w:cs="Arial" w:ascii="Arial" w:hAnsi="Arial"/>
+          <w:color w:val="000000"/>
+          <w:kern w:val="0"/>
+          <w:sz w:val="20"/>
+          <w:szCs w:val="20"/>
+          <w:lang w:val="en-US" w:eastAsia="en-US" w:bidi="ar-SA"/>
+        </w:rPr>
+        <w:t xml:space="preserve">adds to </w:t>
+      </w:r>
+      <w:r>
+        <w:rPr>
+          <w:rFonts w:cs="Arial" w:ascii="Arial" w:hAnsi="Arial"/>
+          <w:color w:val="000000"/>
+          <w:sz w:val="20"/>
+          <w:szCs w:val="20"/>
+        </w:rPr>
+        <w:t xml:space="preserve">a previous long-term increase. A drop in eustatic sea level is an additional driver for habitat fragmentation. Cooling-cooling paleoclimate interaction resulting in a drop in eustatic sea level due to glaciation leads to reduced continental shelf area and emerging barriers in this main habitat of the majority of the studied fossil groups. </w:t>
+      </w:r>
+      <w:r>
+        <w:rPr>
+          <w:rFonts w:eastAsia="Calibri" w:cs="Arial" w:ascii="Arial" w:hAnsi="Arial"/>
+          <w:color w:val="000000"/>
+          <w:kern w:val="0"/>
+          <w:sz w:val="20"/>
+          <w:szCs w:val="20"/>
+          <w:lang w:val="en-US" w:eastAsia="en-US" w:bidi="ar-SA"/>
+        </w:rPr>
+        <w:t>Changes in</w:t>
+      </w:r>
+      <w:r>
+        <w:rPr>
+          <w:rFonts w:cs="Arial" w:ascii="Arial" w:hAnsi="Arial"/>
+          <w:color w:val="000000"/>
+          <w:sz w:val="20"/>
+          <w:szCs w:val="20"/>
+        </w:rPr>
+        <w:t xml:space="preserve"> habitat fragmentation </w:t>
+      </w:r>
+      <w:r>
+        <w:rPr>
+          <w:rFonts w:eastAsia="Calibri" w:cs="Arial" w:ascii="Arial" w:hAnsi="Arial"/>
+          <w:color w:val="000000"/>
+          <w:kern w:val="0"/>
+          <w:sz w:val="20"/>
+          <w:szCs w:val="20"/>
+          <w:lang w:val="en-US" w:eastAsia="en-US" w:bidi="ar-SA"/>
+        </w:rPr>
+        <w:t>are</w:t>
+      </w:r>
+      <w:r>
+        <w:rPr>
+          <w:rFonts w:cs="Arial" w:ascii="Arial" w:hAnsi="Arial"/>
+          <w:color w:val="000000"/>
+          <w:sz w:val="20"/>
+          <w:szCs w:val="20"/>
+        </w:rPr>
+        <w:t xml:space="preserve"> correlated to the rate of ecological interactions (15–17) and speciation rates (18, 19). Both variables used in our analysis, paleoclimate and continental fragmentation, thus share a common causal mechanism to drive origination probabilities. Our results may therefore support the importance of allopatric speciation through vicariance in the deep-time fossil record (29–31).  </w:t>
+      </w:r>
+    </w:p>
+    <w:p>
+      <w:pPr>
+        <w:pStyle w:val="Normal"/>
         <w:spacing w:before="0" w:after="0"/>
         <w:contextualSpacing/>
         <w:rPr>
@@ -1575,13 +1990,12 @@
           <w:sz w:val="20"/>
           <w:szCs w:val="20"/>
         </w:rPr>
-        <w:t xml:space="preserve">Cooling-cooling paleoclimate interactions have been shown to be major driver of temperature related extinctions in the fossil record, with warming-warming interactions showing the same signal albeit with lower effect size (2). Vicariance might explain why the effect size for warming-warming interactions on extinction risk is reduced compared to cooling-cooling, even though the supposed underlying mechanism of niche conservatism does not differentiate between the two types of synergistic paleoclimate interactions (7–9) . During warming-warming paleoclimate interaction, marine taxa could potentially escape adverse environment through range shifts. During cooling-cooling, however, geographic barriers resulting from sea level drop might impede migration, resulting in the observed increased extinction risk (2) and origination probability (this study) compared to warming-warming and all antagonistic paleoclimate interactions. </w:t>
-      </w:r>
-    </w:p>
-    <w:p>
-      <w:pPr>
-        <w:pStyle w:val="Normal"/>
-        <w:pBdr/>
+        <w:t xml:space="preserve">Habitat fragmentation may not only drive origination rate but also influence the effect of paleoclimate interactions on extinction. Cooling-cooling paleoclimate interactions have also been shown to drive temperature related extinctions in the fossil record, with warming-warming interactions showing the same signal albeit with lower effect size (2). Vicariance might explain why the effect size for warming-warming interactions on extinction risk is reduced compared to cooling-cooling, even though the supposed underlying mechanism of niche conservatism does not differentiate between the two types of synergistic paleoclimate interactions (7–9). During warming-warming paleoclimate interaction, marine taxa could potentially escape adverse environment through range shifts. During cooling-cooling, however, geographic barriers resulting from sea level drop might impede migration, resulting in the observed increased extinction risk (2) and origination probability (this study) compared to warming-warming and all antagonistic paleoclimate interactions. </w:t>
+      </w:r>
+    </w:p>
+    <w:p>
+      <w:pPr>
+        <w:pStyle w:val="Normal"/>
         <w:spacing w:before="0" w:after="0"/>
         <w:contextualSpacing/>
         <w:rPr>
@@ -1606,7 +2020,6 @@
     <w:p>
       <w:pPr>
         <w:pStyle w:val="Normal"/>
-        <w:pBdr/>
         <w:spacing w:before="0" w:after="0"/>
         <w:contextualSpacing/>
         <w:rPr>
@@ -1631,7 +2044,6 @@
     <w:p>
       <w:pPr>
         <w:pStyle w:val="Normal"/>
-        <w:pBdr/>
         <w:spacing w:before="0" w:after="0"/>
         <w:contextualSpacing/>
         <w:rPr>
@@ -1656,7 +2068,6 @@
     <w:p>
       <w:pPr>
         <w:pStyle w:val="Normal"/>
-        <w:pBdr/>
         <w:spacing w:before="0" w:after="0"/>
         <w:contextualSpacing/>
         <w:rPr>
@@ -1680,7 +2091,6 @@
     <w:p>
       <w:pPr>
         <w:pStyle w:val="Normal"/>
-        <w:pBdr/>
         <w:spacing w:before="0" w:after="0"/>
         <w:contextualSpacing/>
         <w:rPr>
@@ -1705,7 +2115,6 @@
     <w:p>
       <w:pPr>
         <w:pStyle w:val="Normal"/>
-        <w:pBdr/>
         <w:spacing w:before="0" w:after="200"/>
         <w:contextualSpacing/>
         <w:rPr/>
@@ -1725,7 +2134,6 @@
     <w:p>
       <w:pPr>
         <w:pStyle w:val="Normal"/>
-        <w:pBdr/>
         <w:spacing w:before="0" w:after="200"/>
         <w:contextualSpacing/>
         <w:rPr>
@@ -1748,7 +2156,6 @@
     <w:p>
       <w:pPr>
         <w:pStyle w:val="Normal"/>
-        <w:pBdr/>
         <w:spacing w:before="0" w:after="200"/>
         <w:contextualSpacing/>
         <w:rPr>
@@ -1759,13 +2166,17 @@
         </w:rPr>
       </w:pPr>
       <w:r>
-        <w:rPr/>
-      </w:r>
-    </w:p>
-    <w:p>
-      <w:pPr>
-        <w:pStyle w:val="Normal"/>
-        <w:pBdr/>
+        <w:rPr>
+          <w:rFonts w:cs="Arial" w:ascii="Arial" w:hAnsi="Arial"/>
+          <w:color w:val="000000"/>
+          <w:sz w:val="20"/>
+          <w:szCs w:val="20"/>
+        </w:rPr>
+      </w:r>
+    </w:p>
+    <w:p>
+      <w:pPr>
+        <w:pStyle w:val="Normal"/>
         <w:spacing w:before="0" w:after="200"/>
         <w:contextualSpacing/>
         <w:rPr>
@@ -1789,7 +2200,6 @@
     <w:p>
       <w:pPr>
         <w:pStyle w:val="Normal"/>
-        <w:pBdr/>
         <w:spacing w:before="0" w:after="200"/>
         <w:contextualSpacing/>
         <w:rPr>
@@ -1812,7 +2222,6 @@
     <w:p>
       <w:pPr>
         <w:pStyle w:val="Normal"/>
-        <w:pBdr/>
         <w:spacing w:before="0" w:after="200"/>
         <w:contextualSpacing/>
         <w:rPr>
@@ -1823,13 +2232,17 @@
         </w:rPr>
       </w:pPr>
       <w:r>
-        <w:rPr/>
-      </w:r>
-    </w:p>
-    <w:p>
-      <w:pPr>
-        <w:pStyle w:val="Normal"/>
-        <w:pBdr/>
+        <w:rPr>
+          <w:rFonts w:cs="Arial" w:ascii="Arial" w:hAnsi="Arial"/>
+          <w:color w:val="000000"/>
+          <w:sz w:val="20"/>
+          <w:szCs w:val="20"/>
+        </w:rPr>
+      </w:r>
+    </w:p>
+    <w:p>
+      <w:pPr>
+        <w:pStyle w:val="Normal"/>
         <w:spacing w:before="0" w:after="200"/>
         <w:contextualSpacing/>
         <w:rPr>
@@ -1853,7 +2266,6 @@
     <w:p>
       <w:pPr>
         <w:pStyle w:val="Normal"/>
-        <w:pBdr/>
         <w:spacing w:before="0" w:after="200"/>
         <w:contextualSpacing/>
         <w:rPr>
@@ -1876,7 +2288,6 @@
     <w:p>
       <w:pPr>
         <w:pStyle w:val="Normal"/>
-        <w:pBdr/>
         <w:spacing w:before="0" w:after="200"/>
         <w:contextualSpacing/>
         <w:rPr>
@@ -1899,7 +2310,6 @@
     <w:p>
       <w:pPr>
         <w:pStyle w:val="Normal"/>
-        <w:pBdr/>
         <w:spacing w:before="0" w:after="200"/>
         <w:contextualSpacing/>
         <w:rPr>
@@ -1910,13 +2320,17 @@
         </w:rPr>
       </w:pPr>
       <w:r>
-        <w:rPr/>
-      </w:r>
-    </w:p>
-    <w:p>
-      <w:pPr>
-        <w:pStyle w:val="Normal"/>
-        <w:pBdr/>
+        <w:rPr>
+          <w:rFonts w:cs="Arial" w:ascii="Arial" w:hAnsi="Arial"/>
+          <w:color w:val="000000"/>
+          <w:sz w:val="20"/>
+          <w:szCs w:val="20"/>
+        </w:rPr>
+      </w:r>
+    </w:p>
+    <w:p>
+      <w:pPr>
+        <w:pStyle w:val="Normal"/>
         <w:spacing w:before="0" w:after="200"/>
         <w:contextualSpacing/>
         <w:rPr>
@@ -1939,7 +2353,6 @@
     <w:p>
       <w:pPr>
         <w:pStyle w:val="Normal"/>
-        <w:pBdr/>
         <w:spacing w:before="0" w:after="200"/>
         <w:contextualSpacing/>
         <w:rPr>
@@ -1962,7 +2375,6 @@
     <w:p>
       <w:pPr>
         <w:pStyle w:val="Normal"/>
-        <w:pBdr/>
         <w:spacing w:before="0" w:after="200"/>
         <w:contextualSpacing/>
         <w:rPr>
@@ -1973,13 +2385,17 @@
         </w:rPr>
       </w:pPr>
       <w:r>
-        <w:rPr/>
-      </w:r>
-    </w:p>
-    <w:p>
-      <w:pPr>
-        <w:pStyle w:val="Normal"/>
-        <w:pBdr/>
+        <w:rPr>
+          <w:rFonts w:cs="Arial" w:ascii="Arial" w:hAnsi="Arial"/>
+          <w:color w:val="000000"/>
+          <w:sz w:val="20"/>
+          <w:szCs w:val="20"/>
+        </w:rPr>
+      </w:r>
+    </w:p>
+    <w:p>
+      <w:pPr>
+        <w:pStyle w:val="Normal"/>
         <w:spacing w:before="0" w:after="200"/>
         <w:contextualSpacing/>
         <w:rPr>
@@ -2003,7 +2419,6 @@
     <w:p>
       <w:pPr>
         <w:pStyle w:val="Normal"/>
-        <w:pBdr/>
         <w:spacing w:before="0" w:after="200"/>
         <w:contextualSpacing/>
         <w:rPr>
@@ -2026,7 +2441,6 @@
     <w:p>
       <w:pPr>
         <w:pStyle w:val="Normal"/>
-        <w:pBdr/>
         <w:spacing w:before="0" w:after="200"/>
         <w:contextualSpacing/>
         <w:rPr>
@@ -2037,13 +2451,17 @@
         </w:rPr>
       </w:pPr>
       <w:r>
-        <w:rPr/>
-      </w:r>
-    </w:p>
-    <w:p>
-      <w:pPr>
-        <w:pStyle w:val="Normal"/>
-        <w:pBdr/>
+        <w:rPr>
+          <w:rFonts w:cs="Arial" w:ascii="Arial" w:hAnsi="Arial"/>
+          <w:color w:val="000000"/>
+          <w:sz w:val="20"/>
+          <w:szCs w:val="20"/>
+        </w:rPr>
+      </w:r>
+    </w:p>
+    <w:p>
+      <w:pPr>
+        <w:pStyle w:val="Normal"/>
         <w:spacing w:before="0" w:after="200"/>
         <w:contextualSpacing/>
         <w:rPr>
@@ -2067,7 +2485,6 @@
     <w:p>
       <w:pPr>
         <w:pStyle w:val="Normal"/>
-        <w:pBdr/>
         <w:spacing w:before="0" w:after="200"/>
         <w:contextualSpacing/>
         <w:rPr>
@@ -2090,7 +2507,6 @@
     <w:p>
       <w:pPr>
         <w:pStyle w:val="Normal"/>
-        <w:pBdr/>
         <w:spacing w:before="0" w:after="200"/>
         <w:contextualSpacing/>
         <w:rPr>
@@ -2101,12 +2517,7 @@
         </w:rPr>
       </w:pPr>
       <w:r>
-        <w:rPr>
-          <w:rFonts w:cs="Arial" w:ascii="Arial" w:hAnsi="Arial"/>
-          <w:color w:val="000000"/>
-          <w:sz w:val="20"/>
-          <w:szCs w:val="20"/>
-        </w:rPr>
+        <w:rPr/>
       </w:r>
       <m:oMath xmlns:m="http://schemas.openxmlformats.org/officeDocument/2006/math">
         <m:f>
@@ -2259,7 +2670,6 @@
     <w:p>
       <w:pPr>
         <w:pStyle w:val="Normal"/>
-        <w:pBdr/>
         <w:spacing w:before="0" w:after="200"/>
         <w:contextualSpacing/>
         <w:rPr>
@@ -2282,7 +2692,6 @@
     <w:p>
       <w:pPr>
         <w:pStyle w:val="Normal"/>
-        <w:pBdr/>
         <w:spacing w:before="0" w:after="200"/>
         <w:contextualSpacing/>
         <w:rPr>
@@ -2293,13 +2702,17 @@
         </w:rPr>
       </w:pPr>
       <w:r>
-        <w:rPr/>
-      </w:r>
-    </w:p>
-    <w:p>
-      <w:pPr>
-        <w:pStyle w:val="Normal"/>
-        <w:pBdr/>
+        <w:rPr>
+          <w:rFonts w:cs="Arial" w:ascii="Arial" w:hAnsi="Arial"/>
+          <w:color w:val="000000"/>
+          <w:sz w:val="20"/>
+          <w:szCs w:val="20"/>
+        </w:rPr>
+      </w:r>
+    </w:p>
+    <w:p>
+      <w:pPr>
+        <w:pStyle w:val="Normal"/>
         <w:spacing w:before="0" w:after="200"/>
         <w:contextualSpacing/>
         <w:rPr>
@@ -2323,7 +2736,6 @@
     <w:p>
       <w:pPr>
         <w:pStyle w:val="Normal"/>
-        <w:pBdr/>
         <w:spacing w:before="0" w:after="200"/>
         <w:contextualSpacing/>
         <w:rPr>
@@ -2346,7 +2758,6 @@
     <w:p>
       <w:pPr>
         <w:pStyle w:val="Normal"/>
-        <w:pBdr/>
         <w:spacing w:before="0" w:after="200"/>
         <w:contextualSpacing/>
         <w:rPr>
@@ -2357,13 +2768,17 @@
         </w:rPr>
       </w:pPr>
       <w:r>
-        <w:rPr/>
-      </w:r>
-    </w:p>
-    <w:p>
-      <w:pPr>
-        <w:pStyle w:val="Normal"/>
-        <w:pBdr/>
+        <w:rPr>
+          <w:rFonts w:cs="Arial" w:ascii="Arial" w:hAnsi="Arial"/>
+          <w:color w:val="000000"/>
+          <w:sz w:val="20"/>
+          <w:szCs w:val="20"/>
+        </w:rPr>
+      </w:r>
+    </w:p>
+    <w:p>
+      <w:pPr>
+        <w:pStyle w:val="Normal"/>
         <w:spacing w:before="0" w:after="200"/>
         <w:contextualSpacing/>
         <w:rPr>
@@ -2387,7 +2802,6 @@
     <w:p>
       <w:pPr>
         <w:pStyle w:val="Normal"/>
-        <w:pBdr/>
         <w:spacing w:before="0" w:after="200"/>
         <w:contextualSpacing/>
         <w:rPr>
@@ -2410,7 +2824,6 @@
     <w:p>
       <w:pPr>
         <w:pStyle w:val="Normal"/>
-        <w:pBdr/>
         <w:spacing w:before="0" w:after="200"/>
         <w:contextualSpacing/>
         <w:rPr>
@@ -2421,13 +2834,17 @@
         </w:rPr>
       </w:pPr>
       <w:r>
-        <w:rPr/>
-      </w:r>
-    </w:p>
-    <w:p>
-      <w:pPr>
-        <w:pStyle w:val="Normal"/>
-        <w:pBdr/>
+        <w:rPr>
+          <w:rFonts w:cs="Arial" w:ascii="Arial" w:hAnsi="Arial"/>
+          <w:color w:val="000000"/>
+          <w:sz w:val="20"/>
+          <w:szCs w:val="20"/>
+        </w:rPr>
+      </w:r>
+    </w:p>
+    <w:p>
+      <w:pPr>
+        <w:pStyle w:val="Normal"/>
         <w:spacing w:before="0" w:after="200"/>
         <w:contextualSpacing/>
         <w:rPr>
@@ -2451,7 +2868,6 @@
     <w:p>
       <w:pPr>
         <w:pStyle w:val="Normal"/>
-        <w:pBdr/>
         <w:spacing w:before="0" w:after="200"/>
         <w:contextualSpacing/>
         <w:rPr>
@@ -2474,7 +2890,6 @@
     <w:p>
       <w:pPr>
         <w:pStyle w:val="Normal"/>
-        <w:pBdr/>
         <w:spacing w:before="0" w:after="200"/>
         <w:contextualSpacing/>
         <w:rPr>
@@ -2496,7 +2911,6 @@
     <w:p>
       <w:pPr>
         <w:pStyle w:val="Normal"/>
-        <w:pBdr/>
         <w:spacing w:before="0" w:after="200"/>
         <w:contextualSpacing/>
         <w:rPr>
@@ -2518,7 +2932,6 @@
     <w:p>
       <w:pPr>
         <w:pStyle w:val="Normal"/>
-        <w:pBdr/>
         <w:spacing w:before="0" w:after="200"/>
         <w:contextualSpacing/>
         <w:rPr>
@@ -2544,7 +2957,6 @@
     <w:p>
       <w:pPr>
         <w:pStyle w:val="Normal"/>
-        <w:pBdr/>
         <w:spacing w:before="0" w:after="200"/>
         <w:contextualSpacing/>
         <w:rPr>
@@ -2569,7 +2981,6 @@
     <w:p>
       <w:pPr>
         <w:pStyle w:val="Normal"/>
-        <w:pBdr/>
         <w:spacing w:before="0" w:after="200"/>
         <w:contextualSpacing/>
         <w:rPr>
@@ -2592,7 +3003,6 @@
     <w:p>
       <w:pPr>
         <w:pStyle w:val="Normal"/>
-        <w:pBdr/>
         <w:spacing w:before="0" w:after="200"/>
         <w:contextualSpacing/>
         <w:rPr>
@@ -2615,7 +3025,6 @@
     <w:p>
       <w:pPr>
         <w:pStyle w:val="Normal"/>
-        <w:pBdr/>
         <w:spacing w:before="0" w:after="200"/>
         <w:contextualSpacing/>
         <w:rPr>
@@ -2638,7 +3047,6 @@
     <w:p>
       <w:pPr>
         <w:pStyle w:val="Normal"/>
-        <w:pBdr/>
         <w:spacing w:before="0" w:after="200"/>
         <w:contextualSpacing/>
         <w:rPr>
@@ -2655,31 +3063,12 @@
           <w:sz w:val="20"/>
           <w:szCs w:val="20"/>
         </w:rPr>
-        <w:t xml:space="preserve">M.J.S. acknowledges support by </w:t>
-      </w:r>
-      <w:r>
-        <w:rPr>
-          <w:rFonts w:cs="Arial" w:ascii="Arial" w:hAnsi="Arial"/>
-          <w:color w:val="000000"/>
-          <w:sz w:val="20"/>
-          <w:szCs w:val="20"/>
-        </w:rPr>
-        <w:t>European Research Council</w:t>
-      </w:r>
-      <w:r>
-        <w:rPr>
-          <w:rFonts w:cs="Arial" w:ascii="Arial" w:hAnsi="Arial"/>
-          <w:color w:val="000000"/>
-          <w:sz w:val="20"/>
-          <w:szCs w:val="20"/>
-        </w:rPr>
-        <w:t xml:space="preserve"> grant no. 741413 Humans on Planet Earth (HOPE).</w:t>
-      </w:r>
-    </w:p>
-    <w:p>
-      <w:pPr>
-        <w:pStyle w:val="Normal"/>
-        <w:pBdr/>
+        <w:t>M.J.S. acknowledges support by European Research Council grant no. 741413 Humans on Planet Earth (HOPE).</w:t>
+      </w:r>
+    </w:p>
+    <w:p>
+      <w:pPr>
+        <w:pStyle w:val="Normal"/>
         <w:spacing w:before="0" w:after="200"/>
         <w:contextualSpacing/>
         <w:rPr>
@@ -2701,7 +3090,6 @@
     <w:p>
       <w:pPr>
         <w:pStyle w:val="Normal"/>
-        <w:pBdr/>
         <w:spacing w:before="0" w:after="200"/>
         <w:contextualSpacing/>
         <w:rPr>
@@ -2723,7 +3111,6 @@
     <w:p>
       <w:pPr>
         <w:pStyle w:val="Normal"/>
-        <w:pBdr/>
         <w:spacing w:before="0" w:after="200"/>
         <w:contextualSpacing/>
         <w:rPr>
@@ -3209,16 +3596,7 @@
           <w:sz w:val="20"/>
           <w:szCs w:val="20"/>
         </w:rPr>
-        <w:t>J</w:t>
-      </w:r>
-      <w:r>
-        <w:rPr>
-          <w:rFonts w:cs="Arial" w:ascii="Arial" w:hAnsi="Arial"/>
-          <w:color w:val="333333"/>
-          <w:sz w:val="20"/>
-          <w:szCs w:val="20"/>
-        </w:rPr>
-        <w:t>. Alroy, Dynamics of origination and extinction in the marine fossil record. Proceedings of the National Academy of Sciences 105, 11536–11542 (2008).</w:t>
+        <w:t>J. Alroy, Dynamics of origination and extinction in the marine fossil record. Proceedings of the National Academy of Sciences 105, 11536–11542 (2008).</w:t>
       </w:r>
     </w:p>
     <w:p>
@@ -3322,16 +3700,7 @@
           <w:sz w:val="20"/>
           <w:szCs w:val="20"/>
         </w:rPr>
-        <w:t>J</w:t>
-      </w:r>
-      <w:r>
-        <w:rPr>
-          <w:rFonts w:cs="Arial" w:ascii="Arial" w:hAnsi="Arial"/>
-          <w:color w:val="333333"/>
-          <w:sz w:val="20"/>
-          <w:szCs w:val="20"/>
-        </w:rPr>
-        <w:t>. Alroy, P. L. Koch, J. C. Zachos, Global Climate Change and North American Mammalian Evolution. Paleobiology 26, 259–288 (2000).</w:t>
+        <w:t>J. Alroy, P. L. Koch, J. C. Zachos, Global Climate Change and North American Mammalian Evolution. Paleobiology 26, 259–288 (2000).</w:t>
       </w:r>
     </w:p>
     <w:p>
@@ -3773,16 +4142,7 @@
           <w:sz w:val="20"/>
           <w:szCs w:val="20"/>
         </w:rPr>
-        <w:t>J</w:t>
-      </w:r>
-      <w:r>
-        <w:rPr>
-          <w:rFonts w:cs="Arial" w:ascii="Arial" w:hAnsi="Arial"/>
-          <w:color w:val="333333"/>
-          <w:sz w:val="20"/>
-          <w:szCs w:val="20"/>
-        </w:rPr>
-        <w:t>. Veizer, A. Prokoph, Temperatures and oxygen isotopic composition of Phanerozoic oceans. Earth-Science Reviews 146, 92–104 (2015).</w:t>
+        <w:t>J. Veizer, A. Prokoph, Temperatures and oxygen isotopic composition of Phanerozoic oceans. Earth-Science Reviews 146, 92–104 (2015).</w:t>
       </w:r>
     </w:p>
     <w:p>
@@ -4049,7 +4409,6 @@
       <w:pPr>
         <w:pStyle w:val="Normal"/>
         <w:keepNext w:val="true"/>
-        <w:pBdr/>
         <w:spacing w:before="240" w:after="60"/>
         <w:contextualSpacing/>
         <w:jc w:val="both"/>
@@ -4073,7 +4432,6 @@
       <w:pPr>
         <w:pStyle w:val="Normal"/>
         <w:keepNext w:val="true"/>
-        <w:pBdr/>
         <w:spacing w:before="240" w:after="60"/>
         <w:contextualSpacing/>
         <w:jc w:val="both"/>
@@ -4097,7 +4455,6 @@
       <w:pPr>
         <w:pStyle w:val="Normal"/>
         <w:keepNext w:val="true"/>
-        <w:pBdr/>
         <w:spacing w:before="240" w:after="60"/>
         <w:contextualSpacing/>
         <w:jc w:val="both"/>
@@ -4112,7 +4469,7 @@
       </w:pPr>
       <w:r>
         <w:drawing>
-          <wp:anchor behindDoc="0" distT="0" distB="0" distL="0" distR="0" simplePos="0" locked="0" layoutInCell="1" allowOverlap="1" relativeHeight="4">
+          <wp:anchor behindDoc="0" distT="0" distB="0" distL="0" distR="0" simplePos="0" locked="0" layoutInCell="1" allowOverlap="1" relativeHeight="2">
             <wp:simplePos x="0" y="0"/>
             <wp:positionH relativeFrom="column">
               <wp:posOffset>214630</wp:posOffset>
@@ -4182,7 +4539,6 @@
       <w:pPr>
         <w:pStyle w:val="Normal"/>
         <w:keepNext w:val="true"/>
-        <w:pBdr/>
         <w:spacing w:before="240" w:after="60"/>
         <w:contextualSpacing/>
         <w:rPr>
@@ -4208,7 +4564,6 @@
       <w:pPr>
         <w:pStyle w:val="Normal"/>
         <w:keepNext w:val="true"/>
-        <w:pBdr/>
         <w:spacing w:before="240" w:after="60"/>
         <w:contextualSpacing/>
         <w:rPr>
@@ -4243,7 +4598,6 @@
     <w:p>
       <w:pPr>
         <w:pStyle w:val="Normal"/>
-        <w:pBdr/>
         <w:spacing w:before="0" w:after="200"/>
         <w:contextualSpacing/>
         <w:rPr>
@@ -4265,7 +4619,6 @@
     <w:p>
       <w:pPr>
         <w:pStyle w:val="Normal"/>
-        <w:pBdr/>
         <w:spacing w:before="0" w:after="200"/>
         <w:contextualSpacing/>
         <w:rPr>
@@ -4276,7 +4629,12 @@
         </w:rPr>
       </w:pPr>
       <w:r>
-        <w:rPr/>
+        <w:rPr>
+          <w:rFonts w:cs="Arial" w:ascii="Arial" w:hAnsi="Arial"/>
+          <w:color w:val="000000"/>
+          <w:sz w:val="20"/>
+          <w:szCs w:val="20"/>
+        </w:rPr>
       </w:r>
       <w:r>
         <w:br w:type="page"/>
@@ -4286,7 +4644,6 @@
       <w:pPr>
         <w:pStyle w:val="Normal"/>
         <w:keepNext w:val="true"/>
-        <w:pBdr/>
         <w:spacing w:before="240" w:after="60"/>
         <w:contextualSpacing/>
         <w:rPr>
@@ -4299,9 +4656,15 @@
         </w:rPr>
       </w:pPr>
       <w:r>
-        <w:rPr/>
+        <w:rPr>
+          <w:rFonts w:cs="Arial" w:ascii="Arial" w:hAnsi="Arial"/>
+          <w:b/>
+          <w:color w:val="000000"/>
+          <w:sz w:val="20"/>
+          <w:szCs w:val="20"/>
+        </w:rPr>
         <w:drawing>
-          <wp:anchor behindDoc="0" distT="0" distB="0" distL="0" distR="0" simplePos="0" locked="0" layoutInCell="1" allowOverlap="1" relativeHeight="5">
+          <wp:anchor behindDoc="0" distT="0" distB="0" distL="0" distR="0" simplePos="0" locked="0" layoutInCell="1" allowOverlap="1" relativeHeight="3">
             <wp:simplePos x="0" y="0"/>
             <wp:positionH relativeFrom="column">
               <wp:posOffset>842010</wp:posOffset>
@@ -4350,7 +4713,6 @@
     <w:p>
       <w:pPr>
         <w:pStyle w:val="Normal"/>
-        <w:pBdr/>
         <w:spacing w:before="240" w:after="60"/>
         <w:contextualSpacing/>
         <w:rPr>
@@ -4363,13 +4725,18 @@
         </w:rPr>
       </w:pPr>
       <w:r>
-        <w:rPr/>
-      </w:r>
-    </w:p>
-    <w:p>
-      <w:pPr>
-        <w:pStyle w:val="Normal"/>
-        <w:pBdr/>
+        <w:rPr>
+          <w:rFonts w:cs="Arial" w:ascii="Arial" w:hAnsi="Arial"/>
+          <w:b/>
+          <w:color w:val="000000"/>
+          <w:sz w:val="20"/>
+          <w:szCs w:val="20"/>
+        </w:rPr>
+      </w:r>
+    </w:p>
+    <w:p>
+      <w:pPr>
+        <w:pStyle w:val="Normal"/>
         <w:spacing w:before="240" w:after="60"/>
         <w:contextualSpacing/>
         <w:rPr>
@@ -4382,13 +4749,18 @@
         </w:rPr>
       </w:pPr>
       <w:r>
-        <w:rPr/>
-      </w:r>
-    </w:p>
-    <w:p>
-      <w:pPr>
-        <w:pStyle w:val="Normal"/>
-        <w:pBdr/>
+        <w:rPr>
+          <w:rFonts w:cs="Arial" w:ascii="Arial" w:hAnsi="Arial"/>
+          <w:b/>
+          <w:color w:val="000000"/>
+          <w:sz w:val="20"/>
+          <w:szCs w:val="20"/>
+        </w:rPr>
+      </w:r>
+    </w:p>
+    <w:p>
+      <w:pPr>
+        <w:pStyle w:val="Normal"/>
         <w:spacing w:before="240" w:after="60"/>
         <w:contextualSpacing/>
         <w:rPr>
@@ -4453,7 +4825,6 @@
     <w:p>
       <w:pPr>
         <w:pStyle w:val="Normal"/>
-        <w:pBdr/>
         <w:spacing w:before="0" w:after="200"/>
         <w:contextualSpacing/>
         <w:rPr>
@@ -4475,7 +4846,6 @@
     <w:p>
       <w:pPr>
         <w:pStyle w:val="Normal"/>
-        <w:pBdr/>
         <w:spacing w:before="0" w:after="200"/>
         <w:contextualSpacing/>
         <w:rPr>
@@ -4486,7 +4856,12 @@
         </w:rPr>
       </w:pPr>
       <w:r>
-        <w:rPr/>
+        <w:rPr>
+          <w:rFonts w:cs="Arial" w:ascii="Arial" w:hAnsi="Arial"/>
+          <w:color w:val="000000"/>
+          <w:sz w:val="20"/>
+          <w:szCs w:val="20"/>
+        </w:rPr>
       </w:r>
       <w:r>
         <w:br w:type="page"/>
@@ -4495,7 +4870,6 @@
     <w:p>
       <w:pPr>
         <w:pStyle w:val="Normal"/>
-        <w:pBdr/>
         <w:spacing w:before="0" w:after="200"/>
         <w:contextualSpacing/>
         <w:rPr/>
@@ -4503,7 +4877,7 @@
       <w:r>
         <w:rPr/>
         <w:drawing>
-          <wp:anchor behindDoc="0" distT="0" distB="0" distL="0" distR="0" simplePos="0" locked="0" layoutInCell="1" allowOverlap="1" relativeHeight="6">
+          <wp:anchor behindDoc="0" distT="0" distB="0" distL="0" distR="0" simplePos="0" locked="0" layoutInCell="1" allowOverlap="1" relativeHeight="4">
             <wp:simplePos x="0" y="0"/>
             <wp:positionH relativeFrom="column">
               <wp:posOffset>405765</wp:posOffset>
@@ -4552,7 +4926,6 @@
     <w:p>
       <w:pPr>
         <w:pStyle w:val="Normal"/>
-        <w:pBdr/>
         <w:spacing w:before="0" w:after="200"/>
         <w:contextualSpacing/>
         <w:rPr>
@@ -4574,7 +4947,6 @@
     <w:p>
       <w:pPr>
         <w:pStyle w:val="Normal"/>
-        <w:pBdr/>
         <w:spacing w:before="0" w:after="200"/>
         <w:contextualSpacing/>
         <w:rPr>
@@ -4597,7 +4969,6 @@
       <w:pPr>
         <w:pStyle w:val="Normal"/>
         <w:keepNext w:val="true"/>
-        <w:pBdr/>
         <w:spacing w:before="240" w:after="60"/>
         <w:contextualSpacing/>
         <w:rPr>
@@ -4617,17 +4988,7 @@
           <w:sz w:val="20"/>
           <w:szCs w:val="20"/>
         </w:rPr>
-        <w:t>Figure 3</w:t>
-      </w:r>
-      <w:r>
-        <w:rPr>
-          <w:rFonts w:cs="Arial" w:ascii="Arial" w:hAnsi="Arial"/>
-          <w:b/>
-          <w:color w:val="000000"/>
-          <w:sz w:val="20"/>
-          <w:szCs w:val="20"/>
-        </w:rPr>
-        <w:t xml:space="preserve">. </w:t>
+        <w:t xml:space="preserve">Figure 3. </w:t>
       </w:r>
       <w:r>
         <w:rPr>
@@ -4683,23 +5044,12 @@
           <w:szCs w:val="20"/>
           <w:lang w:val="en-US"/>
         </w:rPr>
-        <w:t xml:space="preserve">. Gray lines show 95% confidence intervals. The phyla Hemichordata and Nematoda as well as the Cambrian were removed from the analysis due to insufficient data. </w:t>
-      </w:r>
-      <w:r>
-        <w:rPr>
-          <w:rFonts w:cs="Arial" w:ascii="Arial" w:hAnsi="Arial"/>
-          <w:color w:val="000000"/>
-          <w:sz w:val="20"/>
-          <w:szCs w:val="20"/>
-          <w:lang w:val="en-US"/>
-        </w:rPr>
-        <w:t xml:space="preserve">The red line delineates a log odds ratio of zero. Values above this line indicate a higher probability to originate after cooling-cooling compared to all other paleoclimate interactions. </w:t>
-      </w:r>
-    </w:p>
-    <w:p>
-      <w:pPr>
-        <w:pStyle w:val="Normal"/>
-        <w:pBdr/>
+        <w:t xml:space="preserve">. Gray lines show 95% confidence intervals. The phyla Hemichordata and Nematoda as well as the Cambrian were removed from the analysis due to insufficient data. The red line delineates a log odds ratio of zero. Values above this line indicate a higher probability to originate after cooling-cooling compared to all other paleoclimate interactions. </w:t>
+      </w:r>
+    </w:p>
+    <w:p>
+      <w:pPr>
+        <w:pStyle w:val="Normal"/>
         <w:spacing w:before="0" w:after="200"/>
         <w:contextualSpacing/>
         <w:rPr>
@@ -4721,7 +5071,6 @@
     <w:p>
       <w:pPr>
         <w:pStyle w:val="Normal"/>
-        <w:pBdr/>
         <w:spacing w:before="0" w:after="200"/>
         <w:contextualSpacing/>
         <w:rPr>
@@ -4732,30 +5081,33 @@
         </w:rPr>
       </w:pPr>
       <w:r>
+        <w:rPr>
+          <w:rFonts w:cs="Arial" w:ascii="Arial" w:hAnsi="Arial"/>
+          <w:color w:val="000000"/>
+          <w:sz w:val="20"/>
+          <w:szCs w:val="20"/>
+        </w:rPr>
+      </w:r>
+      <w:r>
+        <w:br w:type="page"/>
+      </w:r>
+    </w:p>
+    <w:p>
+      <w:pPr>
+        <w:pStyle w:val="Normal"/>
+        <w:spacing w:before="0" w:after="200"/>
+        <w:contextualSpacing/>
         <w:rPr/>
-      </w:r>
-      <w:r>
-        <w:br w:type="page"/>
-      </w:r>
-    </w:p>
-    <w:p>
-      <w:pPr>
-        <w:pStyle w:val="Normal"/>
-        <w:pBdr/>
+      </w:pPr>
+      <w:r>
+        <w:rPr/>
+      </w:r>
+    </w:p>
+    <w:p>
+      <w:pPr>
+        <w:pStyle w:val="Normal"/>
         <w:spacing w:before="0" w:after="200"/>
         <w:contextualSpacing/>
-        <w:rPr/>
-      </w:pPr>
-      <w:r>
-        <w:rPr/>
-      </w:r>
-    </w:p>
-    <w:p>
-      <w:pPr>
-        <w:pStyle w:val="Normal"/>
-        <w:pBdr/>
-        <w:spacing w:before="0" w:after="200"/>
-        <w:contextualSpacing/>
         <w:rPr>
           <w:rFonts w:ascii="Arial" w:hAnsi="Arial" w:cs="Arial"/>
           <w:color w:val="000000"/>
@@ -4771,7 +5123,7 @@
           <w:szCs w:val="20"/>
         </w:rPr>
         <w:drawing>
-          <wp:anchor behindDoc="0" distT="0" distB="0" distL="0" distR="0" simplePos="0" locked="0" layoutInCell="1" allowOverlap="1" relativeHeight="7">
+          <wp:anchor behindDoc="0" distT="0" distB="0" distL="0" distR="0" simplePos="0" locked="0" layoutInCell="1" allowOverlap="1" relativeHeight="5">
             <wp:simplePos x="0" y="0"/>
             <wp:positionH relativeFrom="column">
               <wp:align>center</wp:align>
@@ -4820,7 +5172,6 @@
     <w:p>
       <w:pPr>
         <w:pStyle w:val="Normal"/>
-        <w:pBdr/>
         <w:spacing w:before="0" w:after="200"/>
         <w:contextualSpacing/>
         <w:rPr>
@@ -4843,7 +5194,6 @@
       <w:pPr>
         <w:pStyle w:val="Normal"/>
         <w:keepNext w:val="true"/>
-        <w:pBdr/>
         <w:spacing w:before="240" w:after="60"/>
         <w:contextualSpacing/>
         <w:rPr>
@@ -4863,17 +5213,7 @@
           <w:sz w:val="20"/>
           <w:szCs w:val="20"/>
         </w:rPr>
-        <w:t>Figure 4</w:t>
-      </w:r>
-      <w:r>
-        <w:rPr>
-          <w:rFonts w:cs="Arial" w:ascii="Arial" w:hAnsi="Arial"/>
-          <w:b/>
-          <w:color w:val="000000"/>
-          <w:sz w:val="20"/>
-          <w:szCs w:val="20"/>
-        </w:rPr>
-        <w:t>.</w:t>
+        <w:t>Figure 4.</w:t>
       </w:r>
       <w:r>
         <w:rPr>
@@ -4919,7 +5259,6 @@
       <w:pPr>
         <w:pStyle w:val="Normal"/>
         <w:keepNext w:val="true"/>
-        <w:pBdr/>
         <w:spacing w:before="240" w:after="60"/>
         <w:contextualSpacing/>
         <w:rPr>
@@ -4947,6 +5286,19 @@
           <w:sz w:val="20"/>
           <w:szCs w:val="20"/>
         </w:rPr>
+      </w:pPr>
+      <w:r>
+        <w:rPr/>
+      </w:r>
+      <w:r>
+        <w:br w:type="page"/>
+      </w:r>
+    </w:p>
+    <w:p>
+      <w:pPr>
+        <w:pStyle w:val="Normal"/>
+        <w:spacing w:before="0" w:after="200"/>
+        <w:rPr/>
       </w:pPr>
       <w:r>
         <w:rPr/>
@@ -4972,7 +5324,6 @@
   <w:p>
     <w:pPr>
       <w:pStyle w:val="Normal"/>
-      <w:pBdr/>
       <w:tabs>
         <w:tab w:val="clear" w:pos="720"/>
         <w:tab w:val="center" w:pos="4680" w:leader="none"/>
@@ -5005,7 +5356,7 @@
       <w:rPr>
         <w:color w:val="000000"/>
       </w:rPr>
-      <w:t>13</w:t>
+      <w:t>14</w:t>
     </w:r>
     <w:r>
       <w:rPr>
@@ -5017,7 +5368,6 @@
   <w:p>
     <w:pPr>
       <w:pStyle w:val="Normal"/>
-      <w:pBdr/>
       <w:tabs>
         <w:tab w:val="clear" w:pos="720"/>
         <w:tab w:val="center" w:pos="4680" w:leader="none"/>
@@ -5317,7 +5667,6 @@
     <w:rPrDefault>
       <w:rPr>
         <w:rFonts w:ascii="Calibri" w:hAnsi="Calibri" w:eastAsia="Calibri" w:cs="" w:asciiTheme="minorHAnsi" w:cstheme="minorBidi" w:eastAsiaTheme="minorHAnsi" w:hAnsiTheme="minorHAnsi"/>
-        <w:sz w:val="22"/>
         <w:szCs w:val="22"/>
         <w:lang w:val="en-US" w:eastAsia="en-US" w:bidi="ar-SA"/>
       </w:rPr>
@@ -5706,6 +6055,7 @@
     <w:qFormat/>
     <w:pPr>
       <w:widowControl/>
+      <w:suppressAutoHyphens w:val="true"/>
       <w:bidi w:val="0"/>
       <w:spacing w:before="0" w:after="200"/>
       <w:jc w:val="left"/>

</xml_diff>